<commit_message>
Cập nhật Memento (chưa có demo)
</commit_message>
<xml_diff>
--- a/Báo cáo cuối kỳ/18. Memento/Report.docx
+++ b/Báo cáo cuối kỳ/18. Memento/Report.docx
@@ -29,6 +29,18 @@
         </w:rPr>
         <w:t xml:space="preserve">Mẫu </w:t>
       </w:r>
+      <w:r>
+        <w:rPr>
+          <w:rFonts w:ascii="Arial" w:eastAsia="Times New Roman" w:hAnsi="Arial" w:cs="Arial"/>
+          <w:b/>
+          <w:bCs/>
+          <w:color w:val="444444"/>
+          <w:kern w:val="36"/>
+          <w:sz w:val="40"/>
+          <w:szCs w:val="40"/>
+        </w:rPr>
+        <w:t>Memento</w:t>
+      </w:r>
     </w:p>
     <w:p>
       <w:pPr>
@@ -39,16 +51,18 @@
         </w:numPr>
         <w:rPr>
           <w:rFonts w:ascii="Arial" w:eastAsia="Times New Roman" w:hAnsi="Arial" w:cs="Arial"/>
-          <w:bCs/>
-          <w:color w:val="444444"/>
-          <w:kern w:val="36"/>
-          <w:sz w:val="24"/>
-          <w:szCs w:val="24"/>
-        </w:rPr>
-      </w:pPr>
-      <w:r>
-        <w:rPr>
-          <w:rFonts w:ascii="Arial" w:eastAsia="Times New Roman" w:hAnsi="Arial" w:cs="Arial"/>
+          <w:b/>
+          <w:bCs/>
+          <w:color w:val="444444"/>
+          <w:kern w:val="36"/>
+          <w:sz w:val="24"/>
+          <w:szCs w:val="24"/>
+        </w:rPr>
+      </w:pPr>
+      <w:r>
+        <w:rPr>
+          <w:rFonts w:ascii="Arial" w:eastAsia="Times New Roman" w:hAnsi="Arial" w:cs="Arial"/>
+          <w:b/>
           <w:bCs/>
           <w:color w:val="444444"/>
           <w:kern w:val="36"/>
@@ -57,6 +71,76 @@
         </w:rPr>
         <w:t>Thông tin mẫu</w:t>
       </w:r>
+      <w:r>
+        <w:rPr>
+          <w:rFonts w:ascii="Arial" w:eastAsia="Times New Roman" w:hAnsi="Arial" w:cs="Arial"/>
+          <w:b/>
+          <w:bCs/>
+          <w:color w:val="444444"/>
+          <w:kern w:val="36"/>
+          <w:sz w:val="24"/>
+          <w:szCs w:val="24"/>
+        </w:rPr>
+        <w:t>:</w:t>
+      </w:r>
+    </w:p>
+    <w:p>
+      <w:pPr>
+        <w:pStyle w:val="ListParagraph"/>
+        <w:numPr>
+          <w:ilvl w:val="0"/>
+          <w:numId w:val="3"/>
+        </w:numPr>
+        <w:rPr>
+          <w:rFonts w:ascii="Arial" w:eastAsia="Times New Roman" w:hAnsi="Arial" w:cs="Arial"/>
+          <w:b/>
+          <w:bCs/>
+          <w:color w:val="444444"/>
+          <w:kern w:val="36"/>
+          <w:sz w:val="24"/>
+          <w:szCs w:val="24"/>
+        </w:rPr>
+      </w:pPr>
+      <w:r>
+        <w:rPr>
+          <w:rFonts w:ascii="Arial" w:eastAsia="Times New Roman" w:hAnsi="Arial" w:cs="Arial"/>
+          <w:bCs/>
+          <w:color w:val="444444"/>
+          <w:kern w:val="36"/>
+          <w:sz w:val="24"/>
+          <w:szCs w:val="24"/>
+        </w:rPr>
+        <w:t>Tên: Memento Pattern</w:t>
+      </w:r>
+    </w:p>
+    <w:p>
+      <w:pPr>
+        <w:pStyle w:val="ListParagraph"/>
+        <w:numPr>
+          <w:ilvl w:val="0"/>
+          <w:numId w:val="3"/>
+        </w:numPr>
+        <w:rPr>
+          <w:rFonts w:ascii="Arial" w:eastAsia="Times New Roman" w:hAnsi="Arial" w:cs="Arial"/>
+          <w:b/>
+          <w:bCs/>
+          <w:color w:val="444444"/>
+          <w:kern w:val="36"/>
+          <w:sz w:val="24"/>
+          <w:szCs w:val="24"/>
+        </w:rPr>
+      </w:pPr>
+      <w:r>
+        <w:rPr>
+          <w:rFonts w:ascii="Arial" w:eastAsia="Times New Roman" w:hAnsi="Arial" w:cs="Arial"/>
+          <w:bCs/>
+          <w:color w:val="444444"/>
+          <w:kern w:val="36"/>
+          <w:sz w:val="24"/>
+          <w:szCs w:val="24"/>
+        </w:rPr>
+        <w:t>Phân loại: Mẫu hành vi</w:t>
+      </w:r>
     </w:p>
     <w:p>
       <w:pPr>
@@ -67,16 +151,18 @@
         </w:numPr>
         <w:rPr>
           <w:rFonts w:ascii="Arial" w:eastAsia="Times New Roman" w:hAnsi="Arial" w:cs="Arial"/>
-          <w:bCs/>
-          <w:color w:val="444444"/>
-          <w:kern w:val="36"/>
-          <w:sz w:val="24"/>
-          <w:szCs w:val="24"/>
-        </w:rPr>
-      </w:pPr>
-      <w:r>
-        <w:rPr>
-          <w:rFonts w:ascii="Arial" w:eastAsia="Times New Roman" w:hAnsi="Arial" w:cs="Arial"/>
+          <w:b/>
+          <w:bCs/>
+          <w:color w:val="444444"/>
+          <w:kern w:val="36"/>
+          <w:sz w:val="24"/>
+          <w:szCs w:val="24"/>
+        </w:rPr>
+      </w:pPr>
+      <w:r>
+        <w:rPr>
+          <w:rFonts w:ascii="Arial" w:eastAsia="Times New Roman" w:hAnsi="Arial" w:cs="Arial"/>
+          <w:b/>
           <w:bCs/>
           <w:color w:val="444444"/>
           <w:kern w:val="36"/>
@@ -91,20 +177,73 @@
         <w:pStyle w:val="ListParagraph"/>
         <w:numPr>
           <w:ilvl w:val="0"/>
+          <w:numId w:val="3"/>
+        </w:numPr>
+        <w:rPr>
+          <w:rFonts w:ascii="Arial" w:eastAsia="Times New Roman" w:hAnsi="Arial" w:cs="Arial"/>
+          <w:b/>
+          <w:bCs/>
+          <w:color w:val="444444"/>
+          <w:kern w:val="36"/>
+          <w:sz w:val="24"/>
+          <w:szCs w:val="24"/>
+        </w:rPr>
+      </w:pPr>
+      <w:r>
+        <w:rPr>
+          <w:rFonts w:ascii="Arial" w:eastAsia="Times New Roman" w:hAnsi="Arial" w:cs="Arial"/>
+          <w:bCs/>
+          <w:color w:val="444444"/>
+          <w:kern w:val="36"/>
+          <w:sz w:val="24"/>
+          <w:szCs w:val="24"/>
+        </w:rPr>
+        <w:t xml:space="preserve">Nắm bắt và biểu lộ trạng thái nội tại của một đối tượng mà không vi phạm tính đóng gói của nó, nhờ vậy ta có thể khôi phục lại </w:t>
+      </w:r>
+      <w:r>
+        <w:rPr>
+          <w:rFonts w:ascii="Arial" w:eastAsia="Times New Roman" w:hAnsi="Arial" w:cs="Arial"/>
+          <w:bCs/>
+          <w:color w:val="444444"/>
+          <w:kern w:val="36"/>
+          <w:sz w:val="24"/>
+          <w:szCs w:val="24"/>
+        </w:rPr>
+        <w:t xml:space="preserve"> </w:t>
+      </w:r>
+      <w:r>
+        <w:rPr>
+          <w:rFonts w:ascii="Arial" w:eastAsia="Times New Roman" w:hAnsi="Arial" w:cs="Arial"/>
+          <w:bCs/>
+          <w:color w:val="444444"/>
+          <w:kern w:val="36"/>
+          <w:sz w:val="24"/>
+          <w:szCs w:val="24"/>
+        </w:rPr>
+        <w:t>trạng thái đó sau này.</w:t>
+      </w:r>
+    </w:p>
+    <w:p>
+      <w:pPr>
+        <w:pStyle w:val="ListParagraph"/>
+        <w:numPr>
+          <w:ilvl w:val="0"/>
           <w:numId w:val="2"/>
         </w:numPr>
         <w:rPr>
           <w:rFonts w:ascii="Arial" w:eastAsia="Times New Roman" w:hAnsi="Arial" w:cs="Arial"/>
-          <w:bCs/>
-          <w:color w:val="444444"/>
-          <w:kern w:val="36"/>
-          <w:sz w:val="24"/>
-          <w:szCs w:val="24"/>
-        </w:rPr>
-      </w:pPr>
-      <w:r>
-        <w:rPr>
-          <w:rFonts w:ascii="Arial" w:eastAsia="Times New Roman" w:hAnsi="Arial" w:cs="Arial"/>
+          <w:b/>
+          <w:bCs/>
+          <w:color w:val="444444"/>
+          <w:kern w:val="36"/>
+          <w:sz w:val="24"/>
+          <w:szCs w:val="24"/>
+        </w:rPr>
+      </w:pPr>
+      <w:r>
+        <w:rPr>
+          <w:rFonts w:ascii="Arial" w:eastAsia="Times New Roman" w:hAnsi="Arial" w:cs="Arial"/>
+          <w:b/>
           <w:bCs/>
           <w:color w:val="444444"/>
           <w:kern w:val="36"/>
@@ -119,20 +258,176 @@
         <w:pStyle w:val="ListParagraph"/>
         <w:numPr>
           <w:ilvl w:val="0"/>
+          <w:numId w:val="3"/>
+        </w:numPr>
+        <w:rPr>
+          <w:rFonts w:ascii="Arial" w:eastAsia="Times New Roman" w:hAnsi="Arial" w:cs="Arial"/>
+          <w:b/>
+          <w:bCs/>
+          <w:color w:val="444444"/>
+          <w:kern w:val="36"/>
+          <w:sz w:val="24"/>
+          <w:szCs w:val="24"/>
+        </w:rPr>
+      </w:pPr>
+      <w:r>
+        <w:rPr>
+          <w:rFonts w:ascii="Arial" w:eastAsia="Times New Roman" w:hAnsi="Arial" w:cs="Arial"/>
+          <w:bCs/>
+          <w:color w:val="444444"/>
+          <w:kern w:val="36"/>
+          <w:sz w:val="24"/>
+          <w:szCs w:val="24"/>
+        </w:rPr>
+        <w:t>Trong quá trình sử dụng đối tượng, trạng thái của nó có thể bị thay đổi liên tục, ta có nhu cầu khôi phục lại trạng thái của nó tại một thời điểm nào đó.</w:t>
+      </w:r>
+    </w:p>
+    <w:p>
+      <w:pPr>
+        <w:pStyle w:val="ListParagraph"/>
+        <w:numPr>
+          <w:ilvl w:val="0"/>
+          <w:numId w:val="3"/>
+        </w:numPr>
+        <w:rPr>
+          <w:rFonts w:ascii="Arial" w:eastAsia="Times New Roman" w:hAnsi="Arial" w:cs="Arial"/>
+          <w:b/>
+          <w:bCs/>
+          <w:color w:val="444444"/>
+          <w:kern w:val="36"/>
+          <w:sz w:val="24"/>
+          <w:szCs w:val="24"/>
+        </w:rPr>
+      </w:pPr>
+      <w:r>
+        <w:rPr>
+          <w:rFonts w:ascii="Arial" w:eastAsia="Times New Roman" w:hAnsi="Arial" w:cs="Arial"/>
+          <w:bCs/>
+          <w:color w:val="444444"/>
+          <w:kern w:val="36"/>
+          <w:sz w:val="24"/>
+          <w:szCs w:val="24"/>
+        </w:rPr>
+        <w:t xml:space="preserve">Ví dụ: </w:t>
+      </w:r>
+    </w:p>
+    <w:p>
+      <w:pPr>
+        <w:pStyle w:val="ListParagraph"/>
+        <w:numPr>
+          <w:ilvl w:val="1"/>
+          <w:numId w:val="3"/>
+        </w:numPr>
+        <w:rPr>
+          <w:rFonts w:ascii="Arial" w:eastAsia="Times New Roman" w:hAnsi="Arial" w:cs="Arial"/>
+          <w:b/>
+          <w:bCs/>
+          <w:color w:val="444444"/>
+          <w:kern w:val="36"/>
+          <w:sz w:val="24"/>
+          <w:szCs w:val="24"/>
+        </w:rPr>
+      </w:pPr>
+      <w:r>
+        <w:rPr>
+          <w:rFonts w:ascii="Arial" w:eastAsia="Times New Roman" w:hAnsi="Arial" w:cs="Arial"/>
+          <w:bCs/>
+          <w:color w:val="444444"/>
+          <w:kern w:val="36"/>
+          <w:sz w:val="24"/>
+          <w:szCs w:val="24"/>
+        </w:rPr>
+        <w:t>Một chương trình đồ họa hiển thị các đối tượng đồ họa trên màn hình, ta thực hiện một thao tác làm thay đổi vị trí của chúng, nếu cảm thấy không phù hợp ta có thể chọn “Undo” để hủy thao tác vừa rồi.</w:t>
+      </w:r>
+    </w:p>
+    <w:p>
+      <w:pPr>
+        <w:ind w:left="1080"/>
+        <w:rPr>
+          <w:rFonts w:ascii="Arial" w:eastAsia="Times New Roman" w:hAnsi="Arial" w:cs="Arial"/>
+          <w:b/>
+          <w:bCs/>
+          <w:color w:val="444444"/>
+          <w:kern w:val="36"/>
+          <w:sz w:val="24"/>
+          <w:szCs w:val="24"/>
+        </w:rPr>
+      </w:pPr>
+      <w:r>
+        <w:rPr>
+          <w:noProof/>
+        </w:rPr>
+        <w:drawing>
+          <wp:inline distT="0" distB="0" distL="0" distR="0">
+            <wp:extent cx="5266690" cy="1177925"/>
+            <wp:effectExtent l="0" t="0" r="0" b="3175"/>
+            <wp:docPr id="1" name="Picture 1"/>
+            <wp:cNvGraphicFramePr>
+              <a:graphicFrameLocks xmlns:a="http://schemas.openxmlformats.org/drawingml/2006/main" noChangeAspect="1"/>
+            </wp:cNvGraphicFramePr>
+            <a:graphic xmlns:a="http://schemas.openxmlformats.org/drawingml/2006/main">
+              <a:graphicData uri="http://schemas.openxmlformats.org/drawingml/2006/picture">
+                <pic:pic xmlns:pic="http://schemas.openxmlformats.org/drawingml/2006/picture">
+                  <pic:nvPicPr>
+                    <pic:cNvPr id="0" name="Picture 1"/>
+                    <pic:cNvPicPr>
+                      <a:picLocks noChangeAspect="1" noChangeArrowheads="1"/>
+                    </pic:cNvPicPr>
+                  </pic:nvPicPr>
+                  <pic:blipFill>
+                    <a:blip r:embed="rId6">
+                      <a:extLst>
+                        <a:ext uri="{28A0092B-C50C-407E-A947-70E740481C1C}">
+                          <a14:useLocalDpi xmlns:a14="http://schemas.microsoft.com/office/drawing/2010/main" val="0"/>
+                        </a:ext>
+                      </a:extLst>
+                    </a:blip>
+                    <a:srcRect/>
+                    <a:stretch>
+                      <a:fillRect/>
+                    </a:stretch>
+                  </pic:blipFill>
+                  <pic:spPr bwMode="auto">
+                    <a:xfrm>
+                      <a:off x="0" y="0"/>
+                      <a:ext cx="5266690" cy="1177925"/>
+                    </a:xfrm>
+                    <a:prstGeom prst="rect">
+                      <a:avLst/>
+                    </a:prstGeom>
+                    <a:noFill/>
+                    <a:ln>
+                      <a:noFill/>
+                    </a:ln>
+                  </pic:spPr>
+                </pic:pic>
+              </a:graphicData>
+            </a:graphic>
+          </wp:inline>
+        </w:drawing>
+      </w:r>
+    </w:p>
+    <w:p>
+      <w:pPr>
+        <w:pStyle w:val="ListParagraph"/>
+        <w:numPr>
+          <w:ilvl w:val="0"/>
           <w:numId w:val="2"/>
         </w:numPr>
         <w:rPr>
           <w:rFonts w:ascii="Arial" w:eastAsia="Times New Roman" w:hAnsi="Arial" w:cs="Arial"/>
-          <w:bCs/>
-          <w:color w:val="444444"/>
-          <w:kern w:val="36"/>
-          <w:sz w:val="24"/>
-          <w:szCs w:val="24"/>
-        </w:rPr>
-      </w:pPr>
-      <w:r>
-        <w:rPr>
-          <w:rFonts w:ascii="Arial" w:eastAsia="Times New Roman" w:hAnsi="Arial" w:cs="Arial"/>
+          <w:b/>
+          <w:bCs/>
+          <w:color w:val="444444"/>
+          <w:kern w:val="36"/>
+          <w:sz w:val="24"/>
+          <w:szCs w:val="24"/>
+        </w:rPr>
+      </w:pPr>
+      <w:r>
+        <w:rPr>
+          <w:rFonts w:ascii="Arial" w:eastAsia="Times New Roman" w:hAnsi="Arial" w:cs="Arial"/>
+          <w:b/>
           <w:bCs/>
           <w:color w:val="444444"/>
           <w:kern w:val="36"/>
@@ -144,6 +439,7 @@
       <w:r>
         <w:rPr>
           <w:rFonts w:ascii="Arial" w:eastAsia="Times New Roman" w:hAnsi="Arial" w:cs="Arial"/>
+          <w:b/>
           <w:bCs/>
           <w:color w:val="444444"/>
           <w:kern w:val="36"/>
@@ -158,20 +454,51 @@
         <w:pStyle w:val="ListParagraph"/>
         <w:numPr>
           <w:ilvl w:val="0"/>
+          <w:numId w:val="3"/>
+        </w:numPr>
+        <w:rPr>
+          <w:rFonts w:ascii="Arial" w:eastAsia="Times New Roman" w:hAnsi="Arial" w:cs="Arial"/>
+          <w:b/>
+          <w:bCs/>
+          <w:color w:val="444444"/>
+          <w:kern w:val="36"/>
+          <w:sz w:val="24"/>
+          <w:szCs w:val="24"/>
+        </w:rPr>
+      </w:pPr>
+      <w:r>
+        <w:rPr>
+          <w:rFonts w:ascii="Arial" w:eastAsia="Times New Roman" w:hAnsi="Arial" w:cs="Arial"/>
+          <w:bCs/>
+          <w:color w:val="444444"/>
+          <w:kern w:val="36"/>
+          <w:sz w:val="24"/>
+          <w:szCs w:val="24"/>
+        </w:rPr>
+        <w:t>Chúng ta cần một snapshot lưu trữ trạng thái của đối tượng để có thể khôi phục lại sau này</w:t>
+      </w:r>
+    </w:p>
+    <w:p>
+      <w:pPr>
+        <w:pStyle w:val="ListParagraph"/>
+        <w:numPr>
+          <w:ilvl w:val="0"/>
           <w:numId w:val="2"/>
         </w:numPr>
         <w:rPr>
           <w:rFonts w:ascii="Arial" w:eastAsia="Times New Roman" w:hAnsi="Arial" w:cs="Arial"/>
-          <w:bCs/>
-          <w:color w:val="444444"/>
-          <w:kern w:val="36"/>
-          <w:sz w:val="24"/>
-          <w:szCs w:val="24"/>
-        </w:rPr>
-      </w:pPr>
-      <w:r>
-        <w:rPr>
-          <w:rFonts w:ascii="Arial" w:eastAsia="Times New Roman" w:hAnsi="Arial" w:cs="Arial"/>
+          <w:b/>
+          <w:bCs/>
+          <w:color w:val="444444"/>
+          <w:kern w:val="36"/>
+          <w:sz w:val="24"/>
+          <w:szCs w:val="24"/>
+        </w:rPr>
+      </w:pPr>
+      <w:r>
+        <w:rPr>
+          <w:rFonts w:ascii="Arial" w:eastAsia="Times New Roman" w:hAnsi="Arial" w:cs="Arial"/>
+          <w:b/>
           <w:bCs/>
           <w:color w:val="444444"/>
           <w:kern w:val="36"/>
@@ -183,25 +510,93 @@
       <w:r>
         <w:rPr>
           <w:rFonts w:ascii="Arial" w:eastAsia="Times New Roman" w:hAnsi="Arial" w:cs="Arial"/>
-          <w:bCs/>
-          <w:color w:val="444444"/>
-          <w:kern w:val="36"/>
-          <w:sz w:val="24"/>
-          <w:szCs w:val="24"/>
-        </w:rPr>
-        <w:t xml:space="preserve"> - </w:t>
-      </w:r>
-      <w:r>
-        <w:rPr>
-          <w:rFonts w:ascii="Arial" w:eastAsia="Times New Roman" w:hAnsi="Arial" w:cs="Arial"/>
-          <w:bCs/>
-          <w:color w:val="444444"/>
-          <w:kern w:val="36"/>
-          <w:sz w:val="24"/>
-          <w:szCs w:val="24"/>
-        </w:rPr>
-        <w:t>Các thành viên</w:t>
-      </w:r>
+          <w:b/>
+          <w:bCs/>
+          <w:color w:val="444444"/>
+          <w:kern w:val="36"/>
+          <w:sz w:val="24"/>
+          <w:szCs w:val="24"/>
+        </w:rPr>
+        <w:t xml:space="preserve"> </w:t>
+      </w:r>
+    </w:p>
+    <w:p>
+      <w:pPr>
+        <w:ind w:left="360"/>
+        <w:jc w:val="center"/>
+      </w:pPr>
+      <w:r>
+        <w:object w:dxaOrig="7061" w:dyaOrig="2336">
+          <v:shapetype id="_x0000_t75" coordsize="21600,21600" o:spt="75" o:preferrelative="t" path="m@4@5l@4@11@9@11@9@5xe" filled="f" stroked="f">
+            <v:stroke joinstyle="miter"/>
+            <v:formulas>
+              <v:f eqn="if lineDrawn pixelLineWidth 0"/>
+              <v:f eqn="sum @0 1 0"/>
+              <v:f eqn="sum 0 0 @1"/>
+              <v:f eqn="prod @2 1 2"/>
+              <v:f eqn="prod @3 21600 pixelWidth"/>
+              <v:f eqn="prod @3 21600 pixelHeight"/>
+              <v:f eqn="sum @0 0 1"/>
+              <v:f eqn="prod @6 1 2"/>
+              <v:f eqn="prod @7 21600 pixelWidth"/>
+              <v:f eqn="sum @8 21600 0"/>
+              <v:f eqn="prod @7 21600 pixelHeight"/>
+              <v:f eqn="sum @10 21600 0"/>
+            </v:formulas>
+            <v:path o:extrusionok="f" gradientshapeok="t" o:connecttype="rect"/>
+            <o:lock v:ext="edit" aspectratio="t"/>
+          </v:shapetype>
+          <v:shape id="_x0000_i1027" type="#_x0000_t75" style="width:407.25pt;height:134.8pt" o:ole="">
+            <v:imagedata r:id="rId7" o:title=""/>
+          </v:shape>
+          <o:OLEObject Type="Embed" ProgID="Visio.Drawing.15" ShapeID="_x0000_i1027" DrawAspect="Content" ObjectID="_1542743139" r:id="rId8"/>
+        </w:object>
+      </w:r>
+    </w:p>
+    <w:p>
+      <w:pPr>
+        <w:ind w:left="360"/>
+        <w:jc w:val="both"/>
+        <w:rPr>
+          <w:rFonts w:ascii="Arial" w:eastAsia="Times New Roman" w:hAnsi="Arial" w:cs="Arial"/>
+          <w:b/>
+          <w:bCs/>
+          <w:color w:val="444444"/>
+          <w:kern w:val="36"/>
+          <w:sz w:val="24"/>
+          <w:szCs w:val="24"/>
+        </w:rPr>
+      </w:pPr>
+    </w:p>
+    <w:p>
+      <w:pPr>
+        <w:ind w:left="360"/>
+        <w:jc w:val="both"/>
+        <w:rPr>
+          <w:rFonts w:ascii="Arial" w:eastAsia="Times New Roman" w:hAnsi="Arial" w:cs="Arial"/>
+          <w:b/>
+          <w:bCs/>
+          <w:color w:val="444444"/>
+          <w:kern w:val="36"/>
+          <w:sz w:val="24"/>
+          <w:szCs w:val="24"/>
+        </w:rPr>
+      </w:pPr>
+    </w:p>
+    <w:p>
+      <w:pPr>
+        <w:ind w:left="360"/>
+        <w:jc w:val="both"/>
+        <w:rPr>
+          <w:rFonts w:ascii="Arial" w:eastAsia="Times New Roman" w:hAnsi="Arial" w:cs="Arial"/>
+          <w:b/>
+          <w:bCs/>
+          <w:color w:val="444444"/>
+          <w:kern w:val="36"/>
+          <w:sz w:val="24"/>
+          <w:szCs w:val="24"/>
+        </w:rPr>
+      </w:pPr>
     </w:p>
     <w:p>
       <w:pPr>
@@ -212,197 +607,1744 @@
         </w:numPr>
         <w:rPr>
           <w:rFonts w:ascii="Arial" w:eastAsia="Times New Roman" w:hAnsi="Arial" w:cs="Arial"/>
-          <w:bCs/>
-          <w:color w:val="444444"/>
-          <w:kern w:val="36"/>
-          <w:sz w:val="24"/>
-          <w:szCs w:val="24"/>
-        </w:rPr>
-      </w:pPr>
-      <w:r>
-        <w:rPr>
-          <w:rFonts w:ascii="Arial" w:eastAsia="Times New Roman" w:hAnsi="Arial" w:cs="Arial"/>
-          <w:bCs/>
-          <w:color w:val="444444"/>
-          <w:kern w:val="36"/>
-          <w:sz w:val="24"/>
-          <w:szCs w:val="24"/>
-        </w:rPr>
+          <w:b/>
+          <w:bCs/>
+          <w:color w:val="444444"/>
+          <w:kern w:val="36"/>
+          <w:sz w:val="24"/>
+          <w:szCs w:val="24"/>
+        </w:rPr>
+      </w:pPr>
+      <w:r>
+        <w:rPr>
+          <w:rFonts w:ascii="Arial" w:eastAsia="Times New Roman" w:hAnsi="Arial" w:cs="Arial"/>
+          <w:b/>
+          <w:bCs/>
+          <w:color w:val="444444"/>
+          <w:kern w:val="36"/>
+          <w:sz w:val="24"/>
+          <w:szCs w:val="24"/>
+        </w:rPr>
+        <w:lastRenderedPageBreak/>
         <w:t>Mối quan hệ</w:t>
       </w:r>
-    </w:p>
-    <w:p>
-      <w:pPr>
-        <w:pStyle w:val="ListParagraph"/>
-        <w:numPr>
-          <w:ilvl w:val="0"/>
-          <w:numId w:val="2"/>
-        </w:numPr>
-        <w:rPr>
-          <w:rFonts w:ascii="Arial" w:eastAsia="Times New Roman" w:hAnsi="Arial" w:cs="Arial"/>
-          <w:bCs/>
-          <w:color w:val="444444"/>
-          <w:kern w:val="36"/>
-          <w:sz w:val="24"/>
-          <w:szCs w:val="24"/>
-        </w:rPr>
-      </w:pPr>
-      <w:r>
-        <w:rPr>
-          <w:rFonts w:ascii="Arial" w:eastAsia="Times New Roman" w:hAnsi="Arial" w:cs="Arial"/>
-          <w:bCs/>
-          <w:color w:val="444444"/>
-          <w:kern w:val="36"/>
-          <w:sz w:val="24"/>
-          <w:szCs w:val="24"/>
-        </w:rPr>
-        <w:t>Sự cộng tác</w:t>
-      </w:r>
-    </w:p>
-    <w:p>
-      <w:pPr>
-        <w:pStyle w:val="ListParagraph"/>
-        <w:numPr>
-          <w:ilvl w:val="0"/>
-          <w:numId w:val="2"/>
-        </w:numPr>
-        <w:rPr>
-          <w:rFonts w:ascii="Arial" w:eastAsia="Times New Roman" w:hAnsi="Arial" w:cs="Arial"/>
-          <w:bCs/>
-          <w:color w:val="444444"/>
-          <w:kern w:val="36"/>
-          <w:sz w:val="24"/>
-          <w:szCs w:val="24"/>
-        </w:rPr>
-      </w:pPr>
-      <w:r>
-        <w:rPr>
-          <w:rFonts w:ascii="Arial" w:eastAsia="Times New Roman" w:hAnsi="Arial" w:cs="Arial"/>
-          <w:bCs/>
-          <w:color w:val="444444"/>
-          <w:kern w:val="36"/>
-          <w:sz w:val="24"/>
-          <w:szCs w:val="24"/>
-        </w:rPr>
-        <w:t>Các hệ quả</w:t>
-      </w:r>
-    </w:p>
-    <w:p>
-      <w:pPr>
-        <w:pStyle w:val="ListParagraph"/>
-        <w:numPr>
-          <w:ilvl w:val="0"/>
-          <w:numId w:val="2"/>
-        </w:numPr>
-        <w:rPr>
-          <w:rFonts w:ascii="Arial" w:eastAsia="Times New Roman" w:hAnsi="Arial" w:cs="Arial"/>
-          <w:bCs/>
-          <w:color w:val="444444"/>
-          <w:kern w:val="36"/>
-          <w:sz w:val="24"/>
-          <w:szCs w:val="24"/>
-        </w:rPr>
-      </w:pPr>
-      <w:r>
-        <w:rPr>
-          <w:rFonts w:ascii="Arial" w:eastAsia="Times New Roman" w:hAnsi="Arial" w:cs="Arial"/>
-          <w:bCs/>
-          <w:color w:val="444444"/>
-          <w:kern w:val="36"/>
-          <w:sz w:val="24"/>
-          <w:szCs w:val="24"/>
-        </w:rPr>
-        <w:t>Lưu ý cài đặt</w:t>
-      </w:r>
-    </w:p>
-    <w:p>
-      <w:pPr>
-        <w:pStyle w:val="ListParagraph"/>
-        <w:numPr>
-          <w:ilvl w:val="0"/>
-          <w:numId w:val="2"/>
-        </w:numPr>
-        <w:rPr>
-          <w:rFonts w:ascii="Arial" w:eastAsia="Times New Roman" w:hAnsi="Arial" w:cs="Arial"/>
-          <w:bCs/>
-          <w:color w:val="444444"/>
-          <w:kern w:val="36"/>
-          <w:sz w:val="24"/>
-          <w:szCs w:val="24"/>
-        </w:rPr>
-      </w:pPr>
-      <w:r>
-        <w:rPr>
-          <w:rFonts w:ascii="Arial" w:eastAsia="Times New Roman" w:hAnsi="Arial" w:cs="Arial"/>
-          <w:bCs/>
-          <w:color w:val="444444"/>
-          <w:kern w:val="36"/>
-          <w:sz w:val="24"/>
-          <w:szCs w:val="24"/>
-        </w:rPr>
-        <w:t xml:space="preserve">Hệ thống </w:t>
-      </w:r>
-      <w:r>
-        <w:rPr>
-          <w:rFonts w:ascii="Arial" w:eastAsia="Times New Roman" w:hAnsi="Arial" w:cs="Arial"/>
-          <w:bCs/>
-          <w:color w:val="444444"/>
-          <w:kern w:val="36"/>
-          <w:sz w:val="24"/>
-          <w:szCs w:val="24"/>
-        </w:rPr>
-        <w:t>sử dụng</w:t>
-      </w:r>
-    </w:p>
-    <w:p>
-      <w:pPr>
-        <w:pStyle w:val="ListParagraph"/>
-        <w:numPr>
-          <w:ilvl w:val="0"/>
-          <w:numId w:val="2"/>
-        </w:numPr>
-        <w:rPr>
-          <w:rFonts w:ascii="Arial" w:eastAsia="Times New Roman" w:hAnsi="Arial" w:cs="Arial"/>
-          <w:bCs/>
-          <w:color w:val="444444"/>
-          <w:kern w:val="36"/>
-          <w:sz w:val="24"/>
-          <w:szCs w:val="24"/>
-        </w:rPr>
-      </w:pPr>
-      <w:r>
-        <w:rPr>
-          <w:rFonts w:ascii="Arial" w:eastAsia="Times New Roman" w:hAnsi="Arial" w:cs="Arial"/>
-          <w:bCs/>
-          <w:color w:val="444444"/>
-          <w:kern w:val="36"/>
-          <w:sz w:val="24"/>
-          <w:szCs w:val="24"/>
-        </w:rPr>
-        <w:t>Mẫu liên quan</w:t>
-      </w:r>
-    </w:p>
-    <w:p>
-      <w:pPr>
-        <w:pStyle w:val="ListParagraph"/>
-        <w:numPr>
-          <w:ilvl w:val="0"/>
-          <w:numId w:val="2"/>
-        </w:numPr>
-        <w:rPr>
-          <w:rFonts w:ascii="Arial" w:eastAsia="Times New Roman" w:hAnsi="Arial" w:cs="Arial"/>
-          <w:bCs/>
-          <w:color w:val="444444"/>
-          <w:kern w:val="36"/>
-          <w:sz w:val="24"/>
-          <w:szCs w:val="24"/>
-        </w:rPr>
-      </w:pPr>
+      <w:r>
+        <w:rPr>
+          <w:rFonts w:ascii="Arial" w:eastAsia="Times New Roman" w:hAnsi="Arial" w:cs="Arial"/>
+          <w:b/>
+          <w:bCs/>
+          <w:color w:val="444444"/>
+          <w:kern w:val="36"/>
+          <w:sz w:val="24"/>
+          <w:szCs w:val="24"/>
+        </w:rPr>
+        <w:t xml:space="preserve"> </w:t>
+      </w:r>
+      <w:r>
+        <w:rPr>
+          <w:rFonts w:ascii="Arial" w:eastAsia="Times New Roman" w:hAnsi="Arial" w:cs="Arial"/>
+          <w:b/>
+          <w:bCs/>
+          <w:color w:val="444444"/>
+          <w:kern w:val="36"/>
+          <w:sz w:val="24"/>
+          <w:szCs w:val="24"/>
+        </w:rPr>
+        <w:t>- Các thành viên</w:t>
+      </w:r>
+      <w:r>
+        <w:rPr>
+          <w:rFonts w:ascii="Arial" w:eastAsia="Times New Roman" w:hAnsi="Arial" w:cs="Arial"/>
+          <w:b/>
+          <w:bCs/>
+          <w:color w:val="444444"/>
+          <w:kern w:val="36"/>
+          <w:sz w:val="24"/>
+          <w:szCs w:val="24"/>
+        </w:rPr>
+        <w:t>:</w:t>
+      </w:r>
+    </w:p>
+    <w:p>
+      <w:pPr>
+        <w:pStyle w:val="ListParagraph"/>
+        <w:numPr>
+          <w:ilvl w:val="0"/>
+          <w:numId w:val="3"/>
+        </w:numPr>
+        <w:rPr>
+          <w:rFonts w:ascii="Arial" w:eastAsia="Times New Roman" w:hAnsi="Arial" w:cs="Arial"/>
+          <w:b/>
+          <w:bCs/>
+          <w:color w:val="444444"/>
+          <w:kern w:val="36"/>
+          <w:sz w:val="24"/>
+          <w:szCs w:val="24"/>
+        </w:rPr>
+      </w:pPr>
+      <w:r>
+        <w:rPr>
+          <w:rFonts w:ascii="Arial" w:eastAsia="Times New Roman" w:hAnsi="Arial" w:cs="Arial"/>
+          <w:b/>
+          <w:bCs/>
+          <w:color w:val="444444"/>
+          <w:kern w:val="36"/>
+          <w:sz w:val="24"/>
+          <w:szCs w:val="24"/>
+        </w:rPr>
+        <w:t xml:space="preserve">Originator: </w:t>
+      </w:r>
+    </w:p>
+    <w:p>
+      <w:pPr>
+        <w:pStyle w:val="ListParagraph"/>
+        <w:numPr>
+          <w:ilvl w:val="1"/>
+          <w:numId w:val="3"/>
+        </w:numPr>
+        <w:rPr>
+          <w:rFonts w:ascii="Arial" w:eastAsia="Times New Roman" w:hAnsi="Arial" w:cs="Arial"/>
+          <w:b/>
+          <w:bCs/>
+          <w:color w:val="444444"/>
+          <w:kern w:val="36"/>
+          <w:sz w:val="24"/>
+          <w:szCs w:val="24"/>
+        </w:rPr>
+      </w:pPr>
+      <w:r>
+        <w:rPr>
+          <w:rFonts w:ascii="Arial" w:eastAsia="Times New Roman" w:hAnsi="Arial" w:cs="Arial"/>
+          <w:bCs/>
+          <w:color w:val="444444"/>
+          <w:kern w:val="36"/>
+          <w:sz w:val="24"/>
+          <w:szCs w:val="24"/>
+        </w:rPr>
+        <w:t>Tạo một memento lưu trữ một snapshot về trạng thái hiện tại của nó.</w:t>
+      </w:r>
+    </w:p>
+    <w:p>
+      <w:pPr>
+        <w:pStyle w:val="ListParagraph"/>
+        <w:numPr>
+          <w:ilvl w:val="1"/>
+          <w:numId w:val="3"/>
+        </w:numPr>
+        <w:rPr>
+          <w:rFonts w:ascii="Arial" w:eastAsia="Times New Roman" w:hAnsi="Arial" w:cs="Arial"/>
+          <w:b/>
+          <w:bCs/>
+          <w:color w:val="444444"/>
+          <w:kern w:val="36"/>
+          <w:sz w:val="24"/>
+          <w:szCs w:val="24"/>
+        </w:rPr>
+      </w:pPr>
+      <w:r>
+        <w:rPr>
+          <w:rFonts w:ascii="Arial" w:eastAsia="Times New Roman" w:hAnsi="Arial" w:cs="Arial"/>
+          <w:bCs/>
+          <w:color w:val="444444"/>
+          <w:kern w:val="36"/>
+          <w:sz w:val="24"/>
+          <w:szCs w:val="24"/>
+        </w:rPr>
+        <w:t>Sử dụng memento để khôi phục trạng thái.</w:t>
+      </w:r>
+    </w:p>
+    <w:p>
+      <w:pPr>
+        <w:pStyle w:val="ListParagraph"/>
+        <w:numPr>
+          <w:ilvl w:val="0"/>
+          <w:numId w:val="3"/>
+        </w:numPr>
+        <w:rPr>
+          <w:rFonts w:ascii="Arial" w:eastAsia="Times New Roman" w:hAnsi="Arial" w:cs="Arial"/>
+          <w:b/>
+          <w:bCs/>
+          <w:color w:val="444444"/>
+          <w:kern w:val="36"/>
+          <w:sz w:val="24"/>
+          <w:szCs w:val="24"/>
+        </w:rPr>
+      </w:pPr>
+      <w:r>
+        <w:rPr>
+          <w:rFonts w:ascii="Arial" w:eastAsia="Times New Roman" w:hAnsi="Arial" w:cs="Arial"/>
+          <w:b/>
+          <w:bCs/>
+          <w:color w:val="444444"/>
+          <w:kern w:val="36"/>
+          <w:sz w:val="24"/>
+          <w:szCs w:val="24"/>
+        </w:rPr>
+        <w:t>Memento:</w:t>
+      </w:r>
+    </w:p>
+    <w:p>
+      <w:pPr>
+        <w:pStyle w:val="ListParagraph"/>
+        <w:numPr>
+          <w:ilvl w:val="1"/>
+          <w:numId w:val="3"/>
+        </w:numPr>
+        <w:rPr>
+          <w:rFonts w:ascii="Arial" w:eastAsia="Times New Roman" w:hAnsi="Arial" w:cs="Arial"/>
+          <w:b/>
+          <w:bCs/>
+          <w:color w:val="444444"/>
+          <w:kern w:val="36"/>
+          <w:sz w:val="24"/>
+          <w:szCs w:val="24"/>
+        </w:rPr>
+      </w:pPr>
+      <w:r>
+        <w:rPr>
+          <w:rFonts w:ascii="Arial" w:eastAsia="Times New Roman" w:hAnsi="Arial" w:cs="Arial"/>
+          <w:bCs/>
+          <w:color w:val="444444"/>
+          <w:kern w:val="36"/>
+          <w:sz w:val="24"/>
+          <w:szCs w:val="24"/>
+        </w:rPr>
+        <w:t xml:space="preserve">Lưu trữ trạng thái nội tại của đối tượng Originator. </w:t>
+      </w:r>
+    </w:p>
+    <w:p>
+      <w:pPr>
+        <w:pStyle w:val="ListParagraph"/>
+        <w:numPr>
+          <w:ilvl w:val="1"/>
+          <w:numId w:val="3"/>
+        </w:numPr>
+        <w:rPr>
+          <w:rFonts w:ascii="Arial" w:eastAsia="Times New Roman" w:hAnsi="Arial" w:cs="Arial"/>
+          <w:b/>
+          <w:bCs/>
+          <w:color w:val="444444"/>
+          <w:kern w:val="36"/>
+          <w:sz w:val="24"/>
+          <w:szCs w:val="24"/>
+        </w:rPr>
+      </w:pPr>
+      <w:r>
+        <w:rPr>
+          <w:rFonts w:ascii="Arial" w:eastAsia="Times New Roman" w:hAnsi="Arial" w:cs="Arial"/>
+          <w:bCs/>
+          <w:color w:val="444444"/>
+          <w:kern w:val="36"/>
+          <w:sz w:val="24"/>
+          <w:szCs w:val="24"/>
+        </w:rPr>
+        <w:t>Ngăn các đối tượng khác với Originator truy cập vào trạng thái này,</w:t>
+      </w:r>
+    </w:p>
+    <w:p>
+      <w:pPr>
+        <w:pStyle w:val="ListParagraph"/>
+        <w:numPr>
+          <w:ilvl w:val="0"/>
+          <w:numId w:val="3"/>
+        </w:numPr>
+        <w:rPr>
+          <w:rFonts w:ascii="Arial" w:eastAsia="Times New Roman" w:hAnsi="Arial" w:cs="Arial"/>
+          <w:b/>
+          <w:bCs/>
+          <w:color w:val="444444"/>
+          <w:kern w:val="36"/>
+          <w:sz w:val="24"/>
+          <w:szCs w:val="24"/>
+        </w:rPr>
+      </w:pPr>
+      <w:r>
+        <w:rPr>
+          <w:rFonts w:ascii="Arial" w:eastAsia="Times New Roman" w:hAnsi="Arial" w:cs="Arial"/>
+          <w:b/>
+          <w:bCs/>
+          <w:color w:val="444444"/>
+          <w:kern w:val="36"/>
+          <w:sz w:val="24"/>
+          <w:szCs w:val="24"/>
+        </w:rPr>
+        <w:t>Caretaker:</w:t>
+      </w:r>
+    </w:p>
+    <w:p>
+      <w:pPr>
+        <w:pStyle w:val="ListParagraph"/>
+        <w:numPr>
+          <w:ilvl w:val="1"/>
+          <w:numId w:val="3"/>
+        </w:numPr>
+        <w:rPr>
+          <w:rFonts w:ascii="Arial" w:eastAsia="Times New Roman" w:hAnsi="Arial" w:cs="Arial"/>
+          <w:b/>
+          <w:bCs/>
+          <w:color w:val="444444"/>
+          <w:kern w:val="36"/>
+          <w:sz w:val="24"/>
+          <w:szCs w:val="24"/>
+        </w:rPr>
+      </w:pPr>
+      <w:r>
+        <w:rPr>
+          <w:rFonts w:ascii="Arial" w:eastAsia="Times New Roman" w:hAnsi="Arial" w:cs="Arial"/>
+          <w:bCs/>
+          <w:color w:val="444444"/>
+          <w:kern w:val="36"/>
+          <w:sz w:val="24"/>
+          <w:szCs w:val="24"/>
+        </w:rPr>
+        <w:t>Chịu trách nhiệm cho việc đảm bảo tính an toàn của memento.</w:t>
+      </w:r>
+    </w:p>
+    <w:p>
+      <w:pPr>
+        <w:pStyle w:val="ListParagraph"/>
+        <w:numPr>
+          <w:ilvl w:val="1"/>
+          <w:numId w:val="3"/>
+        </w:numPr>
+        <w:rPr>
+          <w:rFonts w:ascii="Arial" w:eastAsia="Times New Roman" w:hAnsi="Arial" w:cs="Arial"/>
+          <w:b/>
+          <w:bCs/>
+          <w:color w:val="444444"/>
+          <w:kern w:val="36"/>
+          <w:sz w:val="24"/>
+          <w:szCs w:val="24"/>
+        </w:rPr>
+      </w:pPr>
+      <w:r>
+        <w:rPr>
+          <w:rFonts w:ascii="Arial" w:eastAsia="Times New Roman" w:hAnsi="Arial" w:cs="Arial"/>
+          <w:bCs/>
+          <w:color w:val="444444"/>
+          <w:kern w:val="36"/>
+          <w:sz w:val="24"/>
+          <w:szCs w:val="24"/>
+        </w:rPr>
+        <w:t>Không bao giờ thực hiện bất cứ hành vi nào hay đọc nội dung của memento.</w:t>
+      </w:r>
       <w:bookmarkStart w:id="0" w:name="_GoBack"/>
       <w:bookmarkEnd w:id="0"/>
-      <w:r>
-        <w:rPr>
-          <w:rFonts w:ascii="Arial" w:eastAsia="Times New Roman" w:hAnsi="Arial" w:cs="Arial"/>
+    </w:p>
+    <w:p>
+      <w:pPr>
+        <w:pStyle w:val="ListParagraph"/>
+        <w:numPr>
+          <w:ilvl w:val="0"/>
+          <w:numId w:val="2"/>
+        </w:numPr>
+        <w:rPr>
+          <w:rFonts w:ascii="Arial" w:eastAsia="Times New Roman" w:hAnsi="Arial" w:cs="Arial"/>
+          <w:b/>
+          <w:bCs/>
+          <w:color w:val="444444"/>
+          <w:kern w:val="36"/>
+          <w:sz w:val="24"/>
+          <w:szCs w:val="24"/>
+        </w:rPr>
+      </w:pPr>
+      <w:r>
+        <w:rPr>
+          <w:rFonts w:ascii="Arial" w:eastAsia="Times New Roman" w:hAnsi="Arial" w:cs="Arial"/>
+          <w:b/>
+          <w:bCs/>
+          <w:color w:val="444444"/>
+          <w:kern w:val="36"/>
+          <w:sz w:val="24"/>
+          <w:szCs w:val="24"/>
+        </w:rPr>
+        <w:t>Sự cộng tác</w:t>
+      </w:r>
+    </w:p>
+    <w:p>
+      <w:pPr>
+        <w:pStyle w:val="ListParagraph"/>
+        <w:numPr>
+          <w:ilvl w:val="0"/>
+          <w:numId w:val="3"/>
+        </w:numPr>
+        <w:rPr>
+          <w:rFonts w:ascii="Arial" w:eastAsia="Times New Roman" w:hAnsi="Arial" w:cs="Arial"/>
+          <w:b/>
+          <w:bCs/>
+          <w:color w:val="444444"/>
+          <w:kern w:val="36"/>
+          <w:sz w:val="24"/>
+          <w:szCs w:val="24"/>
+        </w:rPr>
+      </w:pPr>
+      <w:r>
+        <w:rPr>
+          <w:rFonts w:ascii="Arial" w:eastAsia="Times New Roman" w:hAnsi="Arial" w:cs="Arial"/>
+          <w:bCs/>
+          <w:color w:val="444444"/>
+          <w:kern w:val="36"/>
+          <w:sz w:val="24"/>
+          <w:szCs w:val="24"/>
+        </w:rPr>
+        <w:t>Client yêu cầu một Memento để lưu trạng thái hiện tại của đối tượng Originator.</w:t>
+      </w:r>
+    </w:p>
+    <w:p>
+      <w:pPr>
+        <w:pStyle w:val="ListParagraph"/>
+        <w:numPr>
+          <w:ilvl w:val="0"/>
+          <w:numId w:val="3"/>
+        </w:numPr>
+        <w:rPr>
+          <w:rFonts w:ascii="Arial" w:eastAsia="Times New Roman" w:hAnsi="Arial" w:cs="Arial"/>
+          <w:b/>
+          <w:bCs/>
+          <w:color w:val="444444"/>
+          <w:kern w:val="36"/>
+          <w:sz w:val="24"/>
+          <w:szCs w:val="24"/>
+        </w:rPr>
+      </w:pPr>
+      <w:r>
+        <w:rPr>
+          <w:rFonts w:ascii="Arial" w:eastAsia="Times New Roman" w:hAnsi="Arial" w:cs="Arial"/>
+          <w:bCs/>
+          <w:color w:val="444444"/>
+          <w:kern w:val="36"/>
+          <w:sz w:val="24"/>
+          <w:szCs w:val="24"/>
+        </w:rPr>
+        <w:t xml:space="preserve">Đối tượng </w:t>
+      </w:r>
+      <w:r>
+        <w:rPr>
+          <w:rFonts w:ascii="Arial" w:eastAsia="Times New Roman" w:hAnsi="Arial" w:cs="Arial"/>
+          <w:bCs/>
+          <w:color w:val="444444"/>
+          <w:kern w:val="36"/>
+          <w:sz w:val="24"/>
+          <w:szCs w:val="24"/>
+        </w:rPr>
+        <w:t>Originator</w:t>
+      </w:r>
+      <w:r>
+        <w:rPr>
+          <w:rFonts w:ascii="Arial" w:eastAsia="Times New Roman" w:hAnsi="Arial" w:cs="Arial"/>
+          <w:bCs/>
+          <w:color w:val="444444"/>
+          <w:kern w:val="36"/>
+          <w:sz w:val="24"/>
+          <w:szCs w:val="24"/>
+        </w:rPr>
+        <w:t xml:space="preserve"> khởi tạo một đối tượng Memento với trạng thái hiện tại của nó.</w:t>
+      </w:r>
+    </w:p>
+    <w:p>
+      <w:pPr>
+        <w:pStyle w:val="ListParagraph"/>
+        <w:numPr>
+          <w:ilvl w:val="0"/>
+          <w:numId w:val="3"/>
+        </w:numPr>
+        <w:rPr>
+          <w:rFonts w:ascii="Arial" w:eastAsia="Times New Roman" w:hAnsi="Arial" w:cs="Arial"/>
+          <w:b/>
+          <w:bCs/>
+          <w:color w:val="444444"/>
+          <w:kern w:val="36"/>
+          <w:sz w:val="24"/>
+          <w:szCs w:val="24"/>
+        </w:rPr>
+      </w:pPr>
+      <w:r>
+        <w:rPr>
+          <w:rFonts w:ascii="Arial" w:eastAsia="Times New Roman" w:hAnsi="Arial" w:cs="Arial"/>
+          <w:bCs/>
+          <w:color w:val="444444"/>
+          <w:kern w:val="36"/>
+          <w:sz w:val="24"/>
+          <w:szCs w:val="24"/>
+        </w:rPr>
+        <w:t xml:space="preserve">Client là “Caretaker” của đối tượng </w:t>
+      </w:r>
+      <w:r>
+        <w:rPr>
+          <w:rFonts w:ascii="Arial" w:eastAsia="Times New Roman" w:hAnsi="Arial" w:cs="Arial"/>
+          <w:bCs/>
+          <w:color w:val="444444"/>
+          <w:kern w:val="36"/>
+          <w:sz w:val="24"/>
+          <w:szCs w:val="24"/>
+        </w:rPr>
+        <w:t>Memento</w:t>
+      </w:r>
+      <w:r>
+        <w:rPr>
+          <w:rFonts w:ascii="Arial" w:eastAsia="Times New Roman" w:hAnsi="Arial" w:cs="Arial"/>
+          <w:bCs/>
+          <w:color w:val="444444"/>
+          <w:kern w:val="36"/>
+          <w:sz w:val="24"/>
+          <w:szCs w:val="24"/>
+        </w:rPr>
+        <w:t xml:space="preserve">, chỉ có đối tượng </w:t>
+      </w:r>
+      <w:r>
+        <w:rPr>
+          <w:rFonts w:ascii="Arial" w:eastAsia="Times New Roman" w:hAnsi="Arial" w:cs="Arial"/>
+          <w:bCs/>
+          <w:color w:val="444444"/>
+          <w:kern w:val="36"/>
+          <w:sz w:val="24"/>
+          <w:szCs w:val="24"/>
+        </w:rPr>
+        <w:t>Originator</w:t>
+      </w:r>
+      <w:r>
+        <w:rPr>
+          <w:rFonts w:ascii="Arial" w:eastAsia="Times New Roman" w:hAnsi="Arial" w:cs="Arial"/>
+          <w:bCs/>
+          <w:color w:val="444444"/>
+          <w:kern w:val="36"/>
+          <w:sz w:val="24"/>
+          <w:szCs w:val="24"/>
+        </w:rPr>
+        <w:t xml:space="preserve"> mới có quyền lưu trữ và lấy thông tin từ đối tượng </w:t>
+      </w:r>
+      <w:r>
+        <w:rPr>
+          <w:rFonts w:ascii="Arial" w:eastAsia="Times New Roman" w:hAnsi="Arial" w:cs="Arial"/>
+          <w:bCs/>
+          <w:color w:val="444444"/>
+          <w:kern w:val="36"/>
+          <w:sz w:val="24"/>
+          <w:szCs w:val="24"/>
+        </w:rPr>
+        <w:t>Memento</w:t>
+      </w:r>
+      <w:r>
+        <w:rPr>
+          <w:rFonts w:ascii="Arial" w:eastAsia="Times New Roman" w:hAnsi="Arial" w:cs="Arial"/>
+          <w:bCs/>
+          <w:color w:val="444444"/>
+          <w:kern w:val="36"/>
+          <w:sz w:val="24"/>
+          <w:szCs w:val="24"/>
+        </w:rPr>
+        <w:t>.</w:t>
+      </w:r>
+    </w:p>
+    <w:p>
+      <w:pPr>
+        <w:pStyle w:val="ListParagraph"/>
+        <w:numPr>
+          <w:ilvl w:val="0"/>
+          <w:numId w:val="3"/>
+        </w:numPr>
+        <w:rPr>
+          <w:rFonts w:ascii="Arial" w:eastAsia="Times New Roman" w:hAnsi="Arial" w:cs="Arial"/>
+          <w:b/>
+          <w:bCs/>
+          <w:color w:val="444444"/>
+          <w:kern w:val="36"/>
+          <w:sz w:val="24"/>
+          <w:szCs w:val="24"/>
+        </w:rPr>
+      </w:pPr>
+      <w:r>
+        <w:rPr>
+          <w:rFonts w:ascii="Arial" w:eastAsia="Times New Roman" w:hAnsi="Arial" w:cs="Arial"/>
+          <w:bCs/>
+          <w:color w:val="444444"/>
+          <w:kern w:val="36"/>
+          <w:sz w:val="24"/>
+          <w:szCs w:val="24"/>
+        </w:rPr>
+        <w:t xml:space="preserve">Nếu Client muốn rollback trạng thái của đối tượng Originator, nó đưa </w:t>
+      </w:r>
+      <w:r>
+        <w:rPr>
+          <w:rFonts w:ascii="Arial" w:eastAsia="Times New Roman" w:hAnsi="Arial" w:cs="Arial"/>
+          <w:bCs/>
+          <w:color w:val="444444"/>
+          <w:kern w:val="36"/>
+          <w:sz w:val="24"/>
+          <w:szCs w:val="24"/>
+        </w:rPr>
+        <w:t>Memento</w:t>
+      </w:r>
+      <w:r>
+        <w:rPr>
+          <w:rFonts w:ascii="Arial" w:eastAsia="Times New Roman" w:hAnsi="Arial" w:cs="Arial"/>
+          <w:bCs/>
+          <w:color w:val="444444"/>
+          <w:kern w:val="36"/>
+          <w:sz w:val="24"/>
+          <w:szCs w:val="24"/>
+        </w:rPr>
+        <w:t xml:space="preserve"> trở lại cho đối tượng </w:t>
+      </w:r>
+      <w:r>
+        <w:rPr>
+          <w:rFonts w:ascii="Arial" w:eastAsia="Times New Roman" w:hAnsi="Arial" w:cs="Arial"/>
+          <w:bCs/>
+          <w:color w:val="444444"/>
+          <w:kern w:val="36"/>
+          <w:sz w:val="24"/>
+          <w:szCs w:val="24"/>
+        </w:rPr>
+        <w:t>Originator</w:t>
+      </w:r>
+      <w:r>
+        <w:rPr>
+          <w:rFonts w:ascii="Arial" w:eastAsia="Times New Roman" w:hAnsi="Arial" w:cs="Arial"/>
+          <w:bCs/>
+          <w:color w:val="444444"/>
+          <w:kern w:val="36"/>
+          <w:sz w:val="24"/>
+          <w:szCs w:val="24"/>
+        </w:rPr>
+        <w:t xml:space="preserve"> để phục hồi.</w:t>
+      </w:r>
+    </w:p>
+    <w:p>
+      <w:pPr>
+        <w:pStyle w:val="ListParagraph"/>
+        <w:numPr>
+          <w:ilvl w:val="0"/>
+          <w:numId w:val="3"/>
+        </w:numPr>
+        <w:rPr>
+          <w:rFonts w:ascii="Arial" w:eastAsia="Times New Roman" w:hAnsi="Arial" w:cs="Arial"/>
+          <w:b/>
+          <w:bCs/>
+          <w:color w:val="444444"/>
+          <w:kern w:val="36"/>
+          <w:sz w:val="24"/>
+          <w:szCs w:val="24"/>
+        </w:rPr>
+      </w:pPr>
+      <w:r>
+        <w:rPr>
+          <w:rFonts w:ascii="Arial" w:eastAsia="Times New Roman" w:hAnsi="Arial" w:cs="Arial"/>
+          <w:bCs/>
+          <w:color w:val="444444"/>
+          <w:kern w:val="36"/>
+          <w:sz w:val="24"/>
+          <w:szCs w:val="24"/>
+        </w:rPr>
+        <w:t>Khả năng “undo” và “redo” cho đối tượng</w:t>
+      </w:r>
+      <w:r>
+        <w:rPr>
+          <w:rFonts w:ascii="Arial" w:eastAsia="Times New Roman" w:hAnsi="Arial" w:cs="Arial"/>
+          <w:bCs/>
+          <w:color w:val="444444"/>
+          <w:kern w:val="36"/>
+          <w:sz w:val="24"/>
+          <w:szCs w:val="24"/>
+        </w:rPr>
+        <w:t xml:space="preserve"> </w:t>
+      </w:r>
+      <w:r>
+        <w:rPr>
+          <w:rFonts w:ascii="Arial" w:eastAsia="Times New Roman" w:hAnsi="Arial" w:cs="Arial"/>
+          <w:bCs/>
+          <w:color w:val="444444"/>
+          <w:kern w:val="36"/>
+          <w:sz w:val="24"/>
+          <w:szCs w:val="24"/>
+        </w:rPr>
+        <w:t>Originator</w:t>
+      </w:r>
+      <w:r>
+        <w:rPr>
+          <w:rFonts w:ascii="Arial" w:eastAsia="Times New Roman" w:hAnsi="Arial" w:cs="Arial"/>
+          <w:bCs/>
+          <w:color w:val="444444"/>
+          <w:kern w:val="36"/>
+          <w:sz w:val="24"/>
+          <w:szCs w:val="24"/>
+        </w:rPr>
+        <w:t xml:space="preserve"> có thể được thực hiện bằng một stack các đối tượng Command và một stack các đối tượng Memento.</w:t>
+      </w:r>
+    </w:p>
+    <w:p>
+      <w:pPr>
+        <w:pStyle w:val="ListParagraph"/>
+        <w:numPr>
+          <w:ilvl w:val="0"/>
+          <w:numId w:val="2"/>
+        </w:numPr>
+        <w:rPr>
+          <w:rFonts w:ascii="Arial" w:eastAsia="Times New Roman" w:hAnsi="Arial" w:cs="Arial"/>
+          <w:b/>
+          <w:bCs/>
+          <w:color w:val="444444"/>
+          <w:kern w:val="36"/>
+          <w:sz w:val="24"/>
+          <w:szCs w:val="24"/>
+        </w:rPr>
+      </w:pPr>
+      <w:r>
+        <w:rPr>
+          <w:rFonts w:ascii="Arial" w:eastAsia="Times New Roman" w:hAnsi="Arial" w:cs="Arial"/>
+          <w:b/>
+          <w:bCs/>
+          <w:color w:val="444444"/>
+          <w:kern w:val="36"/>
+          <w:sz w:val="24"/>
+          <w:szCs w:val="24"/>
+        </w:rPr>
+        <w:t>Các hệ quả</w:t>
+      </w:r>
+    </w:p>
+    <w:p>
+      <w:pPr>
+        <w:pStyle w:val="ListParagraph"/>
+        <w:numPr>
+          <w:ilvl w:val="0"/>
+          <w:numId w:val="3"/>
+        </w:numPr>
+        <w:rPr>
+          <w:rFonts w:ascii="Arial" w:eastAsia="Times New Roman" w:hAnsi="Arial" w:cs="Arial"/>
+          <w:b/>
+          <w:bCs/>
+          <w:color w:val="444444"/>
+          <w:kern w:val="36"/>
+          <w:sz w:val="24"/>
+          <w:szCs w:val="24"/>
+        </w:rPr>
+      </w:pPr>
+      <w:r>
+        <w:rPr>
+          <w:rFonts w:ascii="Arial" w:eastAsia="Times New Roman" w:hAnsi="Arial" w:cs="Arial"/>
+          <w:bCs/>
+          <w:color w:val="444444"/>
+          <w:kern w:val="36"/>
+          <w:sz w:val="24"/>
+          <w:szCs w:val="24"/>
+        </w:rPr>
+        <w:t>Đảm bảo các ranh giới đóng gói được an toàn</w:t>
+      </w:r>
+    </w:p>
+    <w:p>
+      <w:pPr>
+        <w:pStyle w:val="ListParagraph"/>
+        <w:numPr>
+          <w:ilvl w:val="1"/>
+          <w:numId w:val="3"/>
+        </w:numPr>
+        <w:rPr>
+          <w:rFonts w:ascii="Arial" w:eastAsia="Times New Roman" w:hAnsi="Arial" w:cs="Arial"/>
+          <w:b/>
+          <w:bCs/>
+          <w:color w:val="444444"/>
+          <w:kern w:val="36"/>
+          <w:sz w:val="24"/>
+          <w:szCs w:val="24"/>
+        </w:rPr>
+      </w:pPr>
+      <w:r>
+        <w:rPr>
+          <w:rFonts w:ascii="Arial" w:eastAsia="Times New Roman" w:hAnsi="Arial" w:cs="Arial"/>
+          <w:bCs/>
+          <w:color w:val="444444"/>
+          <w:kern w:val="36"/>
+          <w:sz w:val="24"/>
+          <w:szCs w:val="24"/>
+        </w:rPr>
+        <w:t xml:space="preserve">Các thông tin mà Originator lưu trong </w:t>
+      </w:r>
+      <w:r>
+        <w:rPr>
+          <w:rFonts w:ascii="Arial" w:eastAsia="Times New Roman" w:hAnsi="Arial" w:cs="Arial"/>
+          <w:bCs/>
+          <w:color w:val="444444"/>
+          <w:kern w:val="36"/>
+          <w:sz w:val="24"/>
+          <w:szCs w:val="24"/>
+        </w:rPr>
+        <w:t>Memento</w:t>
+      </w:r>
+      <w:r>
+        <w:rPr>
+          <w:rFonts w:ascii="Arial" w:eastAsia="Times New Roman" w:hAnsi="Arial" w:cs="Arial"/>
+          <w:bCs/>
+          <w:color w:val="444444"/>
+          <w:kern w:val="36"/>
+          <w:sz w:val="24"/>
+          <w:szCs w:val="24"/>
+        </w:rPr>
+        <w:t xml:space="preserve"> được bảo đảm an toàn để các lớp không có liên quan không thể nào biết được, đảm bảo tính đóng gói của đối tượng Originator.</w:t>
+      </w:r>
+    </w:p>
+    <w:p>
+      <w:pPr>
+        <w:pStyle w:val="ListParagraph"/>
+        <w:numPr>
+          <w:ilvl w:val="0"/>
+          <w:numId w:val="3"/>
+        </w:numPr>
+        <w:rPr>
+          <w:rFonts w:ascii="Arial" w:eastAsia="Times New Roman" w:hAnsi="Arial" w:cs="Arial"/>
+          <w:b/>
+          <w:bCs/>
+          <w:color w:val="444444"/>
+          <w:kern w:val="36"/>
+          <w:sz w:val="24"/>
+          <w:szCs w:val="24"/>
+        </w:rPr>
+      </w:pPr>
+      <w:r>
+        <w:rPr>
+          <w:rFonts w:ascii="Arial" w:eastAsia="Times New Roman" w:hAnsi="Arial" w:cs="Arial"/>
+          <w:bCs/>
+          <w:color w:val="444444"/>
+          <w:kern w:val="36"/>
+          <w:sz w:val="24"/>
+          <w:szCs w:val="24"/>
+        </w:rPr>
+        <w:t>Làm đơn giản hóa Originator.</w:t>
+      </w:r>
+    </w:p>
+    <w:p>
+      <w:pPr>
+        <w:pStyle w:val="ListParagraph"/>
+        <w:numPr>
+          <w:ilvl w:val="1"/>
+          <w:numId w:val="3"/>
+        </w:numPr>
+        <w:rPr>
+          <w:rFonts w:ascii="Arial" w:eastAsia="Times New Roman" w:hAnsi="Arial" w:cs="Arial"/>
+          <w:b/>
+          <w:bCs/>
+          <w:color w:val="444444"/>
+          <w:kern w:val="36"/>
+          <w:sz w:val="24"/>
+          <w:szCs w:val="24"/>
+        </w:rPr>
+      </w:pPr>
+      <w:r>
+        <w:rPr>
+          <w:rFonts w:ascii="Arial" w:eastAsia="Times New Roman" w:hAnsi="Arial" w:cs="Arial"/>
+          <w:bCs/>
+          <w:color w:val="444444"/>
+          <w:kern w:val="36"/>
+          <w:sz w:val="24"/>
+          <w:szCs w:val="24"/>
+        </w:rPr>
+        <w:t xml:space="preserve">Client có thể yêu cầu  Originator lưu thông tin về các trạng thái của nó. Khi đó </w:t>
+      </w:r>
+      <w:r>
+        <w:rPr>
+          <w:rFonts w:ascii="Arial" w:eastAsia="Times New Roman" w:hAnsi="Arial" w:cs="Arial"/>
+          <w:bCs/>
+          <w:color w:val="444444"/>
+          <w:kern w:val="36"/>
+          <w:sz w:val="24"/>
+          <w:szCs w:val="24"/>
+        </w:rPr>
+        <w:t>Originator</w:t>
+      </w:r>
+      <w:r>
+        <w:rPr>
+          <w:rFonts w:ascii="Arial" w:eastAsia="Times New Roman" w:hAnsi="Arial" w:cs="Arial"/>
+          <w:bCs/>
+          <w:color w:val="444444"/>
+          <w:kern w:val="36"/>
+          <w:sz w:val="24"/>
+          <w:szCs w:val="24"/>
+        </w:rPr>
+        <w:t xml:space="preserve"> sẽ cần phải có các đoạn mã thực hiện các công việc lưu trữ và khôi phục trạng thái của chính mình, điều này làm code của </w:t>
+      </w:r>
+      <w:r>
+        <w:rPr>
+          <w:rFonts w:ascii="Arial" w:eastAsia="Times New Roman" w:hAnsi="Arial" w:cs="Arial"/>
+          <w:bCs/>
+          <w:color w:val="444444"/>
+          <w:kern w:val="36"/>
+          <w:sz w:val="24"/>
+          <w:szCs w:val="24"/>
+        </w:rPr>
+        <w:t>Originator</w:t>
+      </w:r>
+      <w:r>
+        <w:rPr>
+          <w:rFonts w:ascii="Arial" w:eastAsia="Times New Roman" w:hAnsi="Arial" w:cs="Arial"/>
+          <w:bCs/>
+          <w:color w:val="444444"/>
+          <w:kern w:val="36"/>
+          <w:sz w:val="24"/>
+          <w:szCs w:val="24"/>
+        </w:rPr>
+        <w:t xml:space="preserve"> trở nên phức tạp. Sử dụng mẫu </w:t>
+      </w:r>
+      <w:r>
+        <w:rPr>
+          <w:rFonts w:ascii="Arial" w:eastAsia="Times New Roman" w:hAnsi="Arial" w:cs="Arial"/>
+          <w:bCs/>
+          <w:color w:val="444444"/>
+          <w:kern w:val="36"/>
+          <w:sz w:val="24"/>
+          <w:szCs w:val="24"/>
+        </w:rPr>
+        <w:t>Memento</w:t>
+      </w:r>
+      <w:r>
+        <w:rPr>
+          <w:rFonts w:ascii="Arial" w:eastAsia="Times New Roman" w:hAnsi="Arial" w:cs="Arial"/>
+          <w:bCs/>
+          <w:color w:val="444444"/>
+          <w:kern w:val="36"/>
+          <w:sz w:val="24"/>
+          <w:szCs w:val="24"/>
+        </w:rPr>
+        <w:t xml:space="preserve"> giúp giải quyết vấn đề này.</w:t>
+      </w:r>
+    </w:p>
+    <w:p>
+      <w:pPr>
+        <w:pStyle w:val="ListParagraph"/>
+        <w:numPr>
+          <w:ilvl w:val="0"/>
+          <w:numId w:val="3"/>
+        </w:numPr>
+        <w:rPr>
+          <w:rFonts w:ascii="Arial" w:eastAsia="Times New Roman" w:hAnsi="Arial" w:cs="Arial"/>
+          <w:b/>
+          <w:bCs/>
+          <w:color w:val="444444"/>
+          <w:kern w:val="36"/>
+          <w:sz w:val="24"/>
+          <w:szCs w:val="24"/>
+        </w:rPr>
+      </w:pPr>
+      <w:r>
+        <w:rPr>
+          <w:rFonts w:ascii="Arial" w:eastAsia="Times New Roman" w:hAnsi="Arial" w:cs="Arial"/>
+          <w:bCs/>
+          <w:color w:val="444444"/>
+          <w:kern w:val="36"/>
+          <w:sz w:val="24"/>
+          <w:szCs w:val="24"/>
+        </w:rPr>
+        <w:t xml:space="preserve">Sử dụng các </w:t>
+      </w:r>
+      <w:r>
+        <w:rPr>
+          <w:rFonts w:ascii="Arial" w:eastAsia="Times New Roman" w:hAnsi="Arial" w:cs="Arial"/>
+          <w:bCs/>
+          <w:color w:val="444444"/>
+          <w:kern w:val="36"/>
+          <w:sz w:val="24"/>
+          <w:szCs w:val="24"/>
+        </w:rPr>
+        <w:t>Memento</w:t>
+      </w:r>
+      <w:r>
+        <w:rPr>
+          <w:rFonts w:ascii="Arial" w:eastAsia="Times New Roman" w:hAnsi="Arial" w:cs="Arial"/>
+          <w:bCs/>
+          <w:color w:val="444444"/>
+          <w:kern w:val="36"/>
+          <w:sz w:val="24"/>
+          <w:szCs w:val="24"/>
+        </w:rPr>
+        <w:t xml:space="preserve"> có thể rất tốn kém</w:t>
+      </w:r>
+    </w:p>
+    <w:p>
+      <w:pPr>
+        <w:pStyle w:val="ListParagraph"/>
+        <w:numPr>
+          <w:ilvl w:val="1"/>
+          <w:numId w:val="3"/>
+        </w:numPr>
+        <w:rPr>
+          <w:rFonts w:ascii="Arial" w:eastAsia="Times New Roman" w:hAnsi="Arial" w:cs="Arial"/>
+          <w:b/>
+          <w:bCs/>
+          <w:color w:val="444444"/>
+          <w:kern w:val="36"/>
+          <w:sz w:val="24"/>
+          <w:szCs w:val="24"/>
+        </w:rPr>
+      </w:pPr>
+      <w:r>
+        <w:rPr>
+          <w:rFonts w:ascii="Arial" w:eastAsia="Times New Roman" w:hAnsi="Arial" w:cs="Arial"/>
+          <w:bCs/>
+          <w:color w:val="444444"/>
+          <w:kern w:val="36"/>
+          <w:sz w:val="24"/>
+          <w:szCs w:val="24"/>
+        </w:rPr>
+        <w:t xml:space="preserve">Nếu các thông tin được lưu trữ trong </w:t>
+      </w:r>
+      <w:r>
+        <w:rPr>
+          <w:rFonts w:ascii="Arial" w:eastAsia="Times New Roman" w:hAnsi="Arial" w:cs="Arial"/>
+          <w:bCs/>
+          <w:color w:val="444444"/>
+          <w:kern w:val="36"/>
+          <w:sz w:val="24"/>
+          <w:szCs w:val="24"/>
+        </w:rPr>
+        <w:t>Memento</w:t>
+      </w:r>
+      <w:r>
+        <w:rPr>
+          <w:rFonts w:ascii="Arial" w:eastAsia="Times New Roman" w:hAnsi="Arial" w:cs="Arial"/>
+          <w:bCs/>
+          <w:color w:val="444444"/>
+          <w:kern w:val="36"/>
+          <w:sz w:val="24"/>
+          <w:szCs w:val="24"/>
+        </w:rPr>
+        <w:t xml:space="preserve"> có dung lượng lớn, việc lưu trữ nhiều trạng thái khác nhau của </w:t>
+      </w:r>
+      <w:r>
+        <w:rPr>
+          <w:rFonts w:ascii="Arial" w:eastAsia="Times New Roman" w:hAnsi="Arial" w:cs="Arial"/>
+          <w:bCs/>
+          <w:color w:val="444444"/>
+          <w:kern w:val="36"/>
+          <w:sz w:val="24"/>
+          <w:szCs w:val="24"/>
+        </w:rPr>
+        <w:t>Originator</w:t>
+      </w:r>
+      <w:r>
+        <w:rPr>
+          <w:rFonts w:ascii="Arial" w:eastAsia="Times New Roman" w:hAnsi="Arial" w:cs="Arial"/>
+          <w:bCs/>
+          <w:color w:val="444444"/>
+          <w:kern w:val="36"/>
+          <w:sz w:val="24"/>
+          <w:szCs w:val="24"/>
+        </w:rPr>
+        <w:t xml:space="preserve"> có thể trở thành vấn đề.</w:t>
+      </w:r>
+    </w:p>
+    <w:p>
+      <w:pPr>
+        <w:pStyle w:val="ListParagraph"/>
+        <w:numPr>
+          <w:ilvl w:val="0"/>
+          <w:numId w:val="3"/>
+        </w:numPr>
+        <w:rPr>
+          <w:rFonts w:ascii="Arial" w:eastAsia="Times New Roman" w:hAnsi="Arial" w:cs="Arial"/>
+          <w:b/>
+          <w:bCs/>
+          <w:color w:val="444444"/>
+          <w:kern w:val="36"/>
+          <w:sz w:val="24"/>
+          <w:szCs w:val="24"/>
+        </w:rPr>
+      </w:pPr>
+      <w:r>
+        <w:rPr>
+          <w:rFonts w:ascii="Arial" w:eastAsia="Times New Roman" w:hAnsi="Arial" w:cs="Arial"/>
+          <w:bCs/>
+          <w:color w:val="444444"/>
+          <w:kern w:val="36"/>
+          <w:sz w:val="24"/>
+          <w:szCs w:val="24"/>
+        </w:rPr>
+        <w:t>Định nghĩa các giao diện narrow và wide:</w:t>
+      </w:r>
+    </w:p>
+    <w:p>
+      <w:pPr>
+        <w:pStyle w:val="ListParagraph"/>
+        <w:numPr>
+          <w:ilvl w:val="1"/>
+          <w:numId w:val="3"/>
+        </w:numPr>
+        <w:rPr>
+          <w:rFonts w:ascii="Arial" w:eastAsia="Times New Roman" w:hAnsi="Arial" w:cs="Arial"/>
+          <w:b/>
+          <w:bCs/>
+          <w:color w:val="444444"/>
+          <w:kern w:val="36"/>
+          <w:sz w:val="24"/>
+          <w:szCs w:val="24"/>
+        </w:rPr>
+      </w:pPr>
+      <w:r>
+        <w:rPr>
+          <w:rFonts w:ascii="Arial" w:eastAsia="Times New Roman" w:hAnsi="Arial" w:cs="Arial"/>
+          <w:bCs/>
+          <w:color w:val="444444"/>
+          <w:kern w:val="36"/>
+          <w:sz w:val="24"/>
+          <w:szCs w:val="24"/>
+        </w:rPr>
+        <w:t xml:space="preserve">Tùy thuộc vào ngôn ngữ áp dụng mẫu này, có thể ta không đảm bảo được ràng chỉ có </w:t>
+      </w:r>
+      <w:r>
+        <w:rPr>
+          <w:rFonts w:ascii="Arial" w:eastAsia="Times New Roman" w:hAnsi="Arial" w:cs="Arial"/>
+          <w:bCs/>
+          <w:color w:val="444444"/>
+          <w:kern w:val="36"/>
+          <w:sz w:val="24"/>
+          <w:szCs w:val="24"/>
+        </w:rPr>
+        <w:t>Originator</w:t>
+      </w:r>
+      <w:r>
+        <w:rPr>
+          <w:rFonts w:ascii="Arial" w:eastAsia="Times New Roman" w:hAnsi="Arial" w:cs="Arial"/>
+          <w:bCs/>
+          <w:color w:val="444444"/>
+          <w:kern w:val="36"/>
+          <w:sz w:val="24"/>
+          <w:szCs w:val="24"/>
+        </w:rPr>
+        <w:t xml:space="preserve"> mới được truy cập vào trạng thái của </w:t>
+      </w:r>
+      <w:r>
+        <w:rPr>
+          <w:rFonts w:ascii="Arial" w:eastAsia="Times New Roman" w:hAnsi="Arial" w:cs="Arial"/>
+          <w:bCs/>
+          <w:color w:val="444444"/>
+          <w:kern w:val="36"/>
+          <w:sz w:val="24"/>
+          <w:szCs w:val="24"/>
+        </w:rPr>
+        <w:t>Memento</w:t>
+      </w:r>
+      <w:r>
+        <w:rPr>
+          <w:rFonts w:ascii="Arial" w:eastAsia="Times New Roman" w:hAnsi="Arial" w:cs="Arial"/>
+          <w:bCs/>
+          <w:color w:val="444444"/>
+          <w:kern w:val="36"/>
+          <w:sz w:val="24"/>
+          <w:szCs w:val="24"/>
+        </w:rPr>
+        <w:t>.</w:t>
+      </w:r>
+    </w:p>
+    <w:p>
+      <w:pPr>
+        <w:pStyle w:val="ListParagraph"/>
+        <w:numPr>
+          <w:ilvl w:val="0"/>
+          <w:numId w:val="3"/>
+        </w:numPr>
+        <w:rPr>
+          <w:rFonts w:ascii="Arial" w:eastAsia="Times New Roman" w:hAnsi="Arial" w:cs="Arial"/>
+          <w:b/>
+          <w:bCs/>
+          <w:color w:val="444444"/>
+          <w:kern w:val="36"/>
+          <w:sz w:val="24"/>
+          <w:szCs w:val="24"/>
+        </w:rPr>
+      </w:pPr>
+      <w:r>
+        <w:rPr>
+          <w:rFonts w:ascii="Arial" w:eastAsia="Times New Roman" w:hAnsi="Arial" w:cs="Arial"/>
+          <w:bCs/>
+          <w:color w:val="444444"/>
+          <w:kern w:val="36"/>
+          <w:sz w:val="24"/>
+          <w:szCs w:val="24"/>
+        </w:rPr>
+        <w:t>Chi phí ẩn</w:t>
+      </w:r>
+      <w:r>
+        <w:rPr>
+          <w:rFonts w:ascii="Arial" w:eastAsia="Times New Roman" w:hAnsi="Arial" w:cs="Arial"/>
+          <w:bCs/>
+          <w:color w:val="444444"/>
+          <w:kern w:val="36"/>
+          <w:sz w:val="24"/>
+          <w:szCs w:val="24"/>
+        </w:rPr>
+        <w:t xml:space="preserve"> cho việc “chăm sóc” các </w:t>
+      </w:r>
+      <w:r>
+        <w:rPr>
+          <w:rFonts w:ascii="Arial" w:eastAsia="Times New Roman" w:hAnsi="Arial" w:cs="Arial"/>
+          <w:bCs/>
+          <w:color w:val="444444"/>
+          <w:kern w:val="36"/>
+          <w:sz w:val="24"/>
+          <w:szCs w:val="24"/>
+        </w:rPr>
+        <w:t>memento</w:t>
+      </w:r>
+      <w:r>
+        <w:rPr>
+          <w:rFonts w:ascii="Arial" w:eastAsia="Times New Roman" w:hAnsi="Arial" w:cs="Arial"/>
+          <w:bCs/>
+          <w:color w:val="444444"/>
+          <w:kern w:val="36"/>
+          <w:sz w:val="24"/>
+          <w:szCs w:val="24"/>
+        </w:rPr>
+        <w:t>.</w:t>
+      </w:r>
+    </w:p>
+    <w:p>
+      <w:pPr>
+        <w:pStyle w:val="ListParagraph"/>
+        <w:numPr>
+          <w:ilvl w:val="1"/>
+          <w:numId w:val="3"/>
+        </w:numPr>
+        <w:rPr>
+          <w:rFonts w:ascii="Arial" w:eastAsia="Times New Roman" w:hAnsi="Arial" w:cs="Arial"/>
+          <w:b/>
+          <w:bCs/>
+          <w:color w:val="444444"/>
+          <w:kern w:val="36"/>
+          <w:sz w:val="24"/>
+          <w:szCs w:val="24"/>
+        </w:rPr>
+      </w:pPr>
+      <w:r>
+        <w:rPr>
+          <w:rFonts w:ascii="Arial" w:eastAsia="Times New Roman" w:hAnsi="Arial" w:cs="Arial"/>
+          <w:bCs/>
+          <w:color w:val="444444"/>
+          <w:kern w:val="36"/>
+          <w:sz w:val="24"/>
+          <w:szCs w:val="24"/>
+        </w:rPr>
+        <w:t xml:space="preserve">Caretaker chịu trách nhiệm xóa các memento hết hạn, tuy nhiên caretaker lại không biết có bao nhiêu trạng thái có thể được lưu trong memento. Vì </w:t>
+      </w:r>
+      <w:r>
+        <w:rPr>
+          <w:rFonts w:ascii="Arial" w:eastAsia="Times New Roman" w:hAnsi="Arial" w:cs="Arial"/>
+          <w:bCs/>
+          <w:color w:val="444444"/>
+          <w:kern w:val="36"/>
+          <w:sz w:val="24"/>
+          <w:szCs w:val="24"/>
+        </w:rPr>
+        <w:lastRenderedPageBreak/>
+        <w:t>thế một caretake lightweight có thể phải gánh chịu chi phí lưu trữ to lớn khi nó lưu thông tin các memento.</w:t>
+      </w:r>
+    </w:p>
+    <w:p>
+      <w:pPr>
+        <w:pStyle w:val="ListParagraph"/>
+        <w:numPr>
+          <w:ilvl w:val="0"/>
+          <w:numId w:val="2"/>
+        </w:numPr>
+        <w:rPr>
+          <w:rFonts w:ascii="Arial" w:eastAsia="Times New Roman" w:hAnsi="Arial" w:cs="Arial"/>
+          <w:b/>
+          <w:bCs/>
+          <w:color w:val="444444"/>
+          <w:kern w:val="36"/>
+          <w:sz w:val="24"/>
+          <w:szCs w:val="24"/>
+        </w:rPr>
+      </w:pPr>
+      <w:r>
+        <w:rPr>
+          <w:rFonts w:ascii="Arial" w:eastAsia="Times New Roman" w:hAnsi="Arial" w:cs="Arial"/>
+          <w:b/>
+          <w:bCs/>
+          <w:color w:val="444444"/>
+          <w:kern w:val="36"/>
+          <w:sz w:val="24"/>
+          <w:szCs w:val="24"/>
+        </w:rPr>
+        <w:t>Lưu ý cài đặt</w:t>
+      </w:r>
+    </w:p>
+    <w:p>
+      <w:pPr>
+        <w:pStyle w:val="ListParagraph"/>
+        <w:numPr>
+          <w:ilvl w:val="0"/>
+          <w:numId w:val="3"/>
+        </w:numPr>
+        <w:rPr>
+          <w:rFonts w:ascii="Arial" w:eastAsia="Times New Roman" w:hAnsi="Arial" w:cs="Arial"/>
+          <w:b/>
+          <w:bCs/>
+          <w:color w:val="444444"/>
+          <w:kern w:val="36"/>
+          <w:sz w:val="24"/>
+          <w:szCs w:val="24"/>
+        </w:rPr>
+      </w:pPr>
+      <w:r>
+        <w:rPr>
+          <w:rFonts w:ascii="Arial" w:eastAsia="Times New Roman" w:hAnsi="Arial" w:cs="Arial"/>
+          <w:bCs/>
+          <w:color w:val="444444"/>
+          <w:kern w:val="36"/>
+          <w:sz w:val="24"/>
+          <w:szCs w:val="24"/>
+        </w:rPr>
+        <w:t>Lưu ý vai trò của “caretaker” và “originator”.</w:t>
+      </w:r>
+    </w:p>
+    <w:p>
+      <w:pPr>
+        <w:pStyle w:val="ListParagraph"/>
+        <w:numPr>
+          <w:ilvl w:val="0"/>
+          <w:numId w:val="3"/>
+        </w:numPr>
+        <w:rPr>
+          <w:rFonts w:ascii="Arial" w:eastAsia="Times New Roman" w:hAnsi="Arial" w:cs="Arial"/>
+          <w:b/>
+          <w:bCs/>
+          <w:color w:val="444444"/>
+          <w:kern w:val="36"/>
+          <w:sz w:val="24"/>
+          <w:szCs w:val="24"/>
+        </w:rPr>
+      </w:pPr>
+      <w:r>
+        <w:rPr>
+          <w:rFonts w:ascii="Arial" w:eastAsia="Times New Roman" w:hAnsi="Arial" w:cs="Arial"/>
+          <w:bCs/>
+          <w:color w:val="444444"/>
+          <w:kern w:val="36"/>
+          <w:sz w:val="24"/>
+          <w:szCs w:val="24"/>
+        </w:rPr>
+        <w:t xml:space="preserve">Khi tạo lớp </w:t>
+      </w:r>
+      <w:r>
+        <w:rPr>
+          <w:rFonts w:ascii="Arial" w:eastAsia="Times New Roman" w:hAnsi="Arial" w:cs="Arial"/>
+          <w:bCs/>
+          <w:color w:val="444444"/>
+          <w:kern w:val="36"/>
+          <w:sz w:val="24"/>
+          <w:szCs w:val="24"/>
+        </w:rPr>
+        <w:t>Memento</w:t>
+      </w:r>
+      <w:r>
+        <w:rPr>
+          <w:rFonts w:ascii="Arial" w:eastAsia="Times New Roman" w:hAnsi="Arial" w:cs="Arial"/>
+          <w:bCs/>
+          <w:color w:val="444444"/>
+          <w:kern w:val="36"/>
+          <w:sz w:val="24"/>
+          <w:szCs w:val="24"/>
+        </w:rPr>
+        <w:t xml:space="preserve"> cần khai báo lớp Originator là lớp bạn của nó.</w:t>
+      </w:r>
+    </w:p>
+    <w:p>
+      <w:pPr>
+        <w:pStyle w:val="ListParagraph"/>
+        <w:numPr>
+          <w:ilvl w:val="0"/>
+          <w:numId w:val="3"/>
+        </w:numPr>
+        <w:rPr>
+          <w:rFonts w:ascii="Arial" w:eastAsia="Times New Roman" w:hAnsi="Arial" w:cs="Arial"/>
+          <w:b/>
+          <w:bCs/>
+          <w:color w:val="444444"/>
+          <w:kern w:val="36"/>
+          <w:sz w:val="24"/>
+          <w:szCs w:val="24"/>
+        </w:rPr>
+      </w:pPr>
+      <w:r>
+        <w:rPr>
+          <w:rFonts w:ascii="Arial" w:eastAsia="Times New Roman" w:hAnsi="Arial" w:cs="Arial"/>
+          <w:bCs/>
+          <w:color w:val="444444"/>
+          <w:kern w:val="36"/>
+          <w:sz w:val="24"/>
+          <w:szCs w:val="24"/>
+        </w:rPr>
+        <w:t>Originator</w:t>
+      </w:r>
+      <w:r>
+        <w:rPr>
+          <w:rFonts w:ascii="Arial" w:eastAsia="Times New Roman" w:hAnsi="Arial" w:cs="Arial"/>
+          <w:bCs/>
+          <w:color w:val="444444"/>
+          <w:kern w:val="36"/>
+          <w:sz w:val="24"/>
+          <w:szCs w:val="24"/>
+        </w:rPr>
+        <w:t xml:space="preserve"> tạo đối tượng </w:t>
+      </w:r>
+      <w:r>
+        <w:rPr>
+          <w:rFonts w:ascii="Arial" w:eastAsia="Times New Roman" w:hAnsi="Arial" w:cs="Arial"/>
+          <w:bCs/>
+          <w:color w:val="444444"/>
+          <w:kern w:val="36"/>
+          <w:sz w:val="24"/>
+          <w:szCs w:val="24"/>
+        </w:rPr>
+        <w:t>Memento</w:t>
+      </w:r>
+      <w:r>
+        <w:rPr>
+          <w:rFonts w:ascii="Arial" w:eastAsia="Times New Roman" w:hAnsi="Arial" w:cs="Arial"/>
+          <w:bCs/>
+          <w:color w:val="444444"/>
+          <w:kern w:val="36"/>
+          <w:sz w:val="24"/>
+          <w:szCs w:val="24"/>
+        </w:rPr>
+        <w:t xml:space="preserve"> và sao chép trạng thái của nó váo </w:t>
+      </w:r>
+      <w:r>
+        <w:rPr>
+          <w:rFonts w:ascii="Arial" w:eastAsia="Times New Roman" w:hAnsi="Arial" w:cs="Arial"/>
+          <w:bCs/>
+          <w:color w:val="444444"/>
+          <w:kern w:val="36"/>
+          <w:sz w:val="24"/>
+          <w:szCs w:val="24"/>
+        </w:rPr>
+        <w:t>Memento</w:t>
+      </w:r>
+      <w:r>
+        <w:rPr>
+          <w:rFonts w:ascii="Arial" w:eastAsia="Times New Roman" w:hAnsi="Arial" w:cs="Arial"/>
+          <w:bCs/>
+          <w:color w:val="444444"/>
+          <w:kern w:val="36"/>
+          <w:sz w:val="24"/>
+          <w:szCs w:val="24"/>
+        </w:rPr>
+        <w:t xml:space="preserve"> đó.</w:t>
+      </w:r>
+    </w:p>
+    <w:p>
+      <w:pPr>
+        <w:pStyle w:val="ListParagraph"/>
+        <w:numPr>
+          <w:ilvl w:val="0"/>
+          <w:numId w:val="3"/>
+        </w:numPr>
+        <w:rPr>
+          <w:rFonts w:ascii="Arial" w:eastAsia="Times New Roman" w:hAnsi="Arial" w:cs="Arial"/>
+          <w:b/>
+          <w:bCs/>
+          <w:color w:val="444444"/>
+          <w:kern w:val="36"/>
+          <w:sz w:val="24"/>
+          <w:szCs w:val="24"/>
+        </w:rPr>
+      </w:pPr>
+      <w:r>
+        <w:rPr>
+          <w:rFonts w:ascii="Arial" w:eastAsia="Times New Roman" w:hAnsi="Arial" w:cs="Arial"/>
+          <w:bCs/>
+          <w:color w:val="444444"/>
+          <w:kern w:val="36"/>
+          <w:sz w:val="24"/>
+          <w:szCs w:val="24"/>
+        </w:rPr>
+        <w:t>Caretaker phải biết khi nào phải lưu trữ một bản sao và khi nào khôi phục lại Originator.</w:t>
+      </w:r>
+    </w:p>
+    <w:p>
+      <w:pPr>
+        <w:pStyle w:val="ListParagraph"/>
+        <w:numPr>
+          <w:ilvl w:val="0"/>
+          <w:numId w:val="3"/>
+        </w:numPr>
+        <w:rPr>
+          <w:rFonts w:ascii="Arial" w:eastAsia="Times New Roman" w:hAnsi="Arial" w:cs="Arial"/>
+          <w:b/>
+          <w:bCs/>
+          <w:color w:val="444444"/>
+          <w:kern w:val="36"/>
+          <w:sz w:val="24"/>
+          <w:szCs w:val="24"/>
+        </w:rPr>
+      </w:pPr>
+      <w:r>
+        <w:rPr>
+          <w:rFonts w:ascii="Arial" w:eastAsia="Times New Roman" w:hAnsi="Arial" w:cs="Arial"/>
+          <w:bCs/>
+          <w:color w:val="444444"/>
+          <w:kern w:val="36"/>
+          <w:sz w:val="24"/>
+          <w:szCs w:val="24"/>
+        </w:rPr>
+        <w:t xml:space="preserve">Originator phải khôi phục trạng thái của nó từ trạng thái lưu trong </w:t>
+      </w:r>
+      <w:r>
+        <w:rPr>
+          <w:rFonts w:ascii="Arial" w:eastAsia="Times New Roman" w:hAnsi="Arial" w:cs="Arial"/>
+          <w:bCs/>
+          <w:color w:val="444444"/>
+          <w:kern w:val="36"/>
+          <w:sz w:val="24"/>
+          <w:szCs w:val="24"/>
+        </w:rPr>
+        <w:t>Memento</w:t>
+      </w:r>
+      <w:r>
+        <w:rPr>
+          <w:rFonts w:ascii="Arial" w:eastAsia="Times New Roman" w:hAnsi="Arial" w:cs="Arial"/>
+          <w:bCs/>
+          <w:color w:val="444444"/>
+          <w:kern w:val="36"/>
+          <w:sz w:val="24"/>
+          <w:szCs w:val="24"/>
+        </w:rPr>
+        <w:t>.</w:t>
+      </w:r>
+    </w:p>
+    <w:p>
+      <w:pPr>
+        <w:pStyle w:val="ListParagraph"/>
+        <w:numPr>
+          <w:ilvl w:val="0"/>
+          <w:numId w:val="2"/>
+        </w:numPr>
+        <w:rPr>
+          <w:rFonts w:ascii="Arial" w:eastAsia="Times New Roman" w:hAnsi="Arial" w:cs="Arial"/>
+          <w:b/>
+          <w:bCs/>
+          <w:color w:val="444444"/>
+          <w:kern w:val="36"/>
+          <w:sz w:val="24"/>
+          <w:szCs w:val="24"/>
+        </w:rPr>
+      </w:pPr>
+      <w:r>
+        <w:rPr>
+          <w:rFonts w:ascii="Arial" w:eastAsia="Times New Roman" w:hAnsi="Arial" w:cs="Arial"/>
+          <w:b/>
+          <w:bCs/>
+          <w:color w:val="444444"/>
+          <w:kern w:val="36"/>
+          <w:sz w:val="24"/>
+          <w:szCs w:val="24"/>
+        </w:rPr>
+        <w:t xml:space="preserve">Hệ thống </w:t>
+      </w:r>
+      <w:r>
+        <w:rPr>
+          <w:rFonts w:ascii="Arial" w:eastAsia="Times New Roman" w:hAnsi="Arial" w:cs="Arial"/>
+          <w:b/>
+          <w:bCs/>
+          <w:color w:val="444444"/>
+          <w:kern w:val="36"/>
+          <w:sz w:val="24"/>
+          <w:szCs w:val="24"/>
+        </w:rPr>
+        <w:t>sử dụng</w:t>
+      </w:r>
+    </w:p>
+    <w:p>
+      <w:pPr>
+        <w:pStyle w:val="ListParagraph"/>
+        <w:numPr>
+          <w:ilvl w:val="0"/>
+          <w:numId w:val="3"/>
+        </w:numPr>
+        <w:rPr>
+          <w:rFonts w:ascii="Arial" w:eastAsia="Times New Roman" w:hAnsi="Arial" w:cs="Arial"/>
+          <w:b/>
+          <w:bCs/>
+          <w:color w:val="444444"/>
+          <w:kern w:val="36"/>
+          <w:sz w:val="24"/>
+          <w:szCs w:val="24"/>
+        </w:rPr>
+      </w:pPr>
+      <w:r>
+        <w:rPr>
+          <w:rFonts w:ascii="Arial" w:eastAsia="Times New Roman" w:hAnsi="Arial" w:cs="Arial"/>
+          <w:bCs/>
+          <w:color w:val="444444"/>
+          <w:kern w:val="36"/>
+          <w:sz w:val="24"/>
+          <w:szCs w:val="24"/>
+        </w:rPr>
+        <w:t>Các chương trình cần sử dụng khả năng undo và redo như các chương trình xử lý văn bản, ….</w:t>
+      </w:r>
+    </w:p>
+    <w:p>
+      <w:pPr>
+        <w:pStyle w:val="ListParagraph"/>
+        <w:numPr>
+          <w:ilvl w:val="0"/>
+          <w:numId w:val="2"/>
+        </w:numPr>
+        <w:rPr>
+          <w:rFonts w:ascii="Arial" w:eastAsia="Times New Roman" w:hAnsi="Arial" w:cs="Arial"/>
+          <w:b/>
+          <w:bCs/>
+          <w:color w:val="444444"/>
+          <w:kern w:val="36"/>
+          <w:sz w:val="24"/>
+          <w:szCs w:val="24"/>
+        </w:rPr>
+      </w:pPr>
+      <w:r>
+        <w:rPr>
+          <w:rFonts w:ascii="Arial" w:eastAsia="Times New Roman" w:hAnsi="Arial" w:cs="Arial"/>
+          <w:b/>
+          <w:bCs/>
+          <w:color w:val="444444"/>
+          <w:kern w:val="36"/>
+          <w:sz w:val="24"/>
+          <w:szCs w:val="24"/>
+        </w:rPr>
+        <w:t>Mẫu liên quan</w:t>
+      </w:r>
+    </w:p>
+    <w:p>
+      <w:pPr>
+        <w:pStyle w:val="ListParagraph"/>
+        <w:numPr>
+          <w:ilvl w:val="0"/>
+          <w:numId w:val="3"/>
+        </w:numPr>
+        <w:rPr>
+          <w:rFonts w:ascii="Arial" w:eastAsia="Times New Roman" w:hAnsi="Arial" w:cs="Arial"/>
+          <w:b/>
+          <w:bCs/>
+          <w:color w:val="444444"/>
+          <w:kern w:val="36"/>
+          <w:sz w:val="24"/>
+          <w:szCs w:val="24"/>
+        </w:rPr>
+      </w:pPr>
+      <w:r>
+        <w:rPr>
+          <w:rFonts w:ascii="Arial" w:eastAsia="Times New Roman" w:hAnsi="Arial" w:cs="Arial"/>
+          <w:b/>
+          <w:bCs/>
+          <w:color w:val="444444"/>
+          <w:kern w:val="36"/>
+          <w:sz w:val="24"/>
+          <w:szCs w:val="24"/>
+        </w:rPr>
+        <w:t xml:space="preserve">Command: </w:t>
+      </w:r>
+      <w:r>
+        <w:rPr>
+          <w:rFonts w:ascii="Arial" w:eastAsia="Times New Roman" w:hAnsi="Arial" w:cs="Arial"/>
+          <w:bCs/>
+          <w:color w:val="444444"/>
+          <w:kern w:val="36"/>
+          <w:sz w:val="24"/>
+          <w:szCs w:val="24"/>
+        </w:rPr>
+        <w:t xml:space="preserve">sử dụng các </w:t>
+      </w:r>
+      <w:r>
+        <w:rPr>
+          <w:rFonts w:ascii="Arial" w:eastAsia="Times New Roman" w:hAnsi="Arial" w:cs="Arial"/>
+          <w:bCs/>
+          <w:color w:val="444444"/>
+          <w:kern w:val="36"/>
+          <w:sz w:val="24"/>
+          <w:szCs w:val="24"/>
+        </w:rPr>
+        <w:t>Memento</w:t>
+      </w:r>
+      <w:r>
+        <w:rPr>
+          <w:rFonts w:ascii="Arial" w:eastAsia="Times New Roman" w:hAnsi="Arial" w:cs="Arial"/>
+          <w:bCs/>
+          <w:color w:val="444444"/>
+          <w:kern w:val="36"/>
+          <w:sz w:val="24"/>
+          <w:szCs w:val="24"/>
+        </w:rPr>
+        <w:t xml:space="preserve"> để lưu trữ các trạng thái cho các hành vi có thể khôi phục được.</w:t>
+      </w:r>
+    </w:p>
+    <w:p>
+      <w:pPr>
+        <w:pStyle w:val="ListParagraph"/>
+        <w:numPr>
+          <w:ilvl w:val="0"/>
+          <w:numId w:val="3"/>
+        </w:numPr>
+        <w:rPr>
+          <w:rFonts w:ascii="Arial" w:eastAsia="Times New Roman" w:hAnsi="Arial" w:cs="Arial"/>
+          <w:b/>
+          <w:bCs/>
+          <w:color w:val="444444"/>
+          <w:kern w:val="36"/>
+          <w:sz w:val="24"/>
+          <w:szCs w:val="24"/>
+        </w:rPr>
+      </w:pPr>
+      <w:r>
+        <w:rPr>
+          <w:rFonts w:ascii="Arial" w:eastAsia="Times New Roman" w:hAnsi="Arial" w:cs="Arial"/>
+          <w:b/>
+          <w:bCs/>
+          <w:color w:val="444444"/>
+          <w:kern w:val="36"/>
+          <w:sz w:val="24"/>
+          <w:szCs w:val="24"/>
+        </w:rPr>
+        <w:t xml:space="preserve">Iterator: </w:t>
+      </w:r>
+      <w:r>
+        <w:rPr>
+          <w:rFonts w:ascii="Arial" w:eastAsia="Times New Roman" w:hAnsi="Arial" w:cs="Arial"/>
+          <w:bCs/>
+          <w:color w:val="444444"/>
+          <w:kern w:val="36"/>
+          <w:sz w:val="24"/>
+          <w:szCs w:val="24"/>
+        </w:rPr>
+        <w:t>Memento</w:t>
+      </w:r>
+      <w:r>
+        <w:rPr>
+          <w:rFonts w:ascii="Arial" w:eastAsia="Times New Roman" w:hAnsi="Arial" w:cs="Arial"/>
+          <w:bCs/>
+          <w:color w:val="444444"/>
+          <w:kern w:val="36"/>
+          <w:sz w:val="24"/>
+          <w:szCs w:val="24"/>
+        </w:rPr>
+        <w:t xml:space="preserve"> có thể được dùng trong quá trình lặp để lưu trữ trạng thái của các phần tử trong đối tượng tập hợp.</w:t>
+      </w:r>
+    </w:p>
+    <w:p>
+      <w:pPr>
+        <w:pStyle w:val="ListParagraph"/>
+        <w:numPr>
+          <w:ilvl w:val="0"/>
+          <w:numId w:val="2"/>
+        </w:numPr>
+        <w:rPr>
+          <w:rFonts w:ascii="Arial" w:eastAsia="Times New Roman" w:hAnsi="Arial" w:cs="Arial"/>
+          <w:b/>
+          <w:bCs/>
+          <w:color w:val="444444"/>
+          <w:kern w:val="36"/>
+          <w:sz w:val="24"/>
+          <w:szCs w:val="24"/>
+        </w:rPr>
+      </w:pPr>
+      <w:r>
+        <w:rPr>
+          <w:rFonts w:ascii="Arial" w:eastAsia="Times New Roman" w:hAnsi="Arial" w:cs="Arial"/>
+          <w:b/>
           <w:bCs/>
           <w:color w:val="444444"/>
           <w:kern w:val="36"/>
@@ -515,6 +2457,118 @@
     </w:lvl>
   </w:abstractNum>
   <w:abstractNum w:abstractNumId="1" w15:restartNumberingAfterBreak="0">
+    <w:nsid w:val="1D352E68"/>
+    <w:multiLevelType w:val="hybridMultilevel"/>
+    <w:tmpl w:val="FE5A4BBA"/>
+    <w:lvl w:ilvl="0" w:tplc="60A638E4">
+      <w:numFmt w:val="bullet"/>
+      <w:lvlText w:val="-"/>
+      <w:lvlJc w:val="left"/>
+      <w:pPr>
+        <w:ind w:left="720" w:hanging="360"/>
+      </w:pPr>
+      <w:rPr>
+        <w:rFonts w:ascii="Arial" w:eastAsia="Times New Roman" w:hAnsi="Arial" w:cs="Arial" w:hint="default"/>
+      </w:rPr>
+    </w:lvl>
+    <w:lvl w:ilvl="1" w:tplc="04090003">
+      <w:start w:val="1"/>
+      <w:numFmt w:val="bullet"/>
+      <w:lvlText w:val="o"/>
+      <w:lvlJc w:val="left"/>
+      <w:pPr>
+        <w:ind w:left="1440" w:hanging="360"/>
+      </w:pPr>
+      <w:rPr>
+        <w:rFonts w:ascii="Courier New" w:hAnsi="Courier New" w:cs="Courier New" w:hint="default"/>
+      </w:rPr>
+    </w:lvl>
+    <w:lvl w:ilvl="2" w:tplc="04090005" w:tentative="1">
+      <w:start w:val="1"/>
+      <w:numFmt w:val="bullet"/>
+      <w:lvlText w:val=""/>
+      <w:lvlJc w:val="left"/>
+      <w:pPr>
+        <w:ind w:left="2160" w:hanging="360"/>
+      </w:pPr>
+      <w:rPr>
+        <w:rFonts w:ascii="Wingdings" w:hAnsi="Wingdings" w:hint="default"/>
+      </w:rPr>
+    </w:lvl>
+    <w:lvl w:ilvl="3" w:tplc="04090001" w:tentative="1">
+      <w:start w:val="1"/>
+      <w:numFmt w:val="bullet"/>
+      <w:lvlText w:val=""/>
+      <w:lvlJc w:val="left"/>
+      <w:pPr>
+        <w:ind w:left="2880" w:hanging="360"/>
+      </w:pPr>
+      <w:rPr>
+        <w:rFonts w:ascii="Symbol" w:hAnsi="Symbol" w:hint="default"/>
+      </w:rPr>
+    </w:lvl>
+    <w:lvl w:ilvl="4" w:tplc="04090003" w:tentative="1">
+      <w:start w:val="1"/>
+      <w:numFmt w:val="bullet"/>
+      <w:lvlText w:val="o"/>
+      <w:lvlJc w:val="left"/>
+      <w:pPr>
+        <w:ind w:left="3600" w:hanging="360"/>
+      </w:pPr>
+      <w:rPr>
+        <w:rFonts w:ascii="Courier New" w:hAnsi="Courier New" w:cs="Courier New" w:hint="default"/>
+      </w:rPr>
+    </w:lvl>
+    <w:lvl w:ilvl="5" w:tplc="04090005" w:tentative="1">
+      <w:start w:val="1"/>
+      <w:numFmt w:val="bullet"/>
+      <w:lvlText w:val=""/>
+      <w:lvlJc w:val="left"/>
+      <w:pPr>
+        <w:ind w:left="4320" w:hanging="360"/>
+      </w:pPr>
+      <w:rPr>
+        <w:rFonts w:ascii="Wingdings" w:hAnsi="Wingdings" w:hint="default"/>
+      </w:rPr>
+    </w:lvl>
+    <w:lvl w:ilvl="6" w:tplc="04090001" w:tentative="1">
+      <w:start w:val="1"/>
+      <w:numFmt w:val="bullet"/>
+      <w:lvlText w:val=""/>
+      <w:lvlJc w:val="left"/>
+      <w:pPr>
+        <w:ind w:left="5040" w:hanging="360"/>
+      </w:pPr>
+      <w:rPr>
+        <w:rFonts w:ascii="Symbol" w:hAnsi="Symbol" w:hint="default"/>
+      </w:rPr>
+    </w:lvl>
+    <w:lvl w:ilvl="7" w:tplc="04090003" w:tentative="1">
+      <w:start w:val="1"/>
+      <w:numFmt w:val="bullet"/>
+      <w:lvlText w:val="o"/>
+      <w:lvlJc w:val="left"/>
+      <w:pPr>
+        <w:ind w:left="5760" w:hanging="360"/>
+      </w:pPr>
+      <w:rPr>
+        <w:rFonts w:ascii="Courier New" w:hAnsi="Courier New" w:cs="Courier New" w:hint="default"/>
+      </w:rPr>
+    </w:lvl>
+    <w:lvl w:ilvl="8" w:tplc="04090005" w:tentative="1">
+      <w:start w:val="1"/>
+      <w:numFmt w:val="bullet"/>
+      <w:lvlText w:val=""/>
+      <w:lvlJc w:val="left"/>
+      <w:pPr>
+        <w:ind w:left="6480" w:hanging="360"/>
+      </w:pPr>
+      <w:rPr>
+        <w:rFonts w:ascii="Wingdings" w:hAnsi="Wingdings" w:hint="default"/>
+      </w:rPr>
+    </w:lvl>
+  </w:abstractNum>
+  <w:abstractNum w:abstractNumId="2" w15:restartNumberingAfterBreak="0">
     <w:nsid w:val="35F82161"/>
     <w:multiLevelType w:val="hybridMultilevel"/>
     <w:tmpl w:val="F61C42D6"/>
@@ -607,6 +2661,9 @@
     <w:abstractNumId w:val="0"/>
   </w:num>
   <w:num w:numId="2">
+    <w:abstractNumId w:val="2"/>
+  </w:num>
+  <w:num w:numId="3">
     <w:abstractNumId w:val="1"/>
   </w:num>
 </w:numbering>
@@ -1032,7 +3089,6 @@
   <w:style w:type="character" w:default="1" w:styleId="DefaultParagraphFont">
     <w:name w:val="Default Paragraph Font"/>
     <w:uiPriority w:val="1"/>
-    <w:semiHidden/>
     <w:unhideWhenUsed/>
   </w:style>
   <w:style w:type="table" w:default="1" w:styleId="TableNormal">
@@ -1351,7 +3407,7 @@
 </file>
 
 <file path=customXml/itemProps1.xml><?xml version="1.0" encoding="utf-8"?>
-<ds:datastoreItem xmlns:ds="http://schemas.openxmlformats.org/officeDocument/2006/customXml" ds:itemID="{FC5E4BF1-360F-4791-B853-21DA112A38DE}">
+<ds:datastoreItem xmlns:ds="http://schemas.openxmlformats.org/officeDocument/2006/customXml" ds:itemID="{21021DB4-76AD-4A35-928B-90F9E8772C99}">
   <ds:schemaRefs>
     <ds:schemaRef ds:uri="http://schemas.openxmlformats.org/officeDocument/2006/bibliography"/>
   </ds:schemaRefs>

</xml_diff>